<commit_message>
Common IT 169 - update for build 7.78
[git-p4: depot-paths = "//depot/main/embedded/Common/": change = 57448]
</commit_message>
<xml_diff>
--- a/Common Build Release Notes.docx
+++ b/Common Build Release Notes.docx
@@ -59,12 +59,36 @@
           </w:tcPr>
           <w:p>
             <w:r>
-              <w:t>Common IT 163 – removes RCS revision tags from .dat files generated by the config_parse tool</w:t>
-            </w:r>
-          </w:p>
-          <w:p>
-            <w:r>
-              <w:t>Common IT 162 – updates to dlgrep utility</w:t>
+              <w:t>Common IT 163 – removes RCS revision tags from .</w:t>
+            </w:r>
+            <w:proofErr w:type="spellStart"/>
+            <w:r>
+              <w:t>dat</w:t>
+            </w:r>
+            <w:proofErr w:type="spellEnd"/>
+            <w:r>
+              <w:t xml:space="preserve"> files generated by the </w:t>
+            </w:r>
+            <w:proofErr w:type="spellStart"/>
+            <w:r>
+              <w:t>config_parse</w:t>
+            </w:r>
+            <w:proofErr w:type="spellEnd"/>
+            <w:r>
+              <w:t xml:space="preserve"> tool</w:t>
+            </w:r>
+          </w:p>
+          <w:p>
+            <w:r>
+              <w:t xml:space="preserve">Common IT 162 – updates to </w:t>
+            </w:r>
+            <w:proofErr w:type="spellStart"/>
+            <w:r>
+              <w:t>dlgrep</w:t>
+            </w:r>
+            <w:proofErr w:type="spellEnd"/>
+            <w:r>
+              <w:t xml:space="preserve"> utility</w:t>
             </w:r>
           </w:p>
         </w:tc>
@@ -92,7 +116,45 @@
               <w:t>s</w:t>
             </w:r>
             <w:r>
-              <w:t xml:space="preserve"> CGUIButton class to add the state "pressed/disabled"</w:t>
+              <w:t xml:space="preserve"> </w:t>
+            </w:r>
+            <w:proofErr w:type="spellStart"/>
+            <w:r>
+              <w:t>CGUIButton</w:t>
+            </w:r>
+            <w:proofErr w:type="spellEnd"/>
+            <w:r>
+              <w:t xml:space="preserve"> class to add the state "pressed/disabled"</w:t>
+            </w:r>
+          </w:p>
+        </w:tc>
+      </w:tr>
+      <w:tr>
+        <w:tc>
+          <w:tcPr>
+            <w:tcW w:w="1278" w:type="dxa"/>
+          </w:tcPr>
+          <w:p>
+            <w:r>
+              <w:t>7.78</w:t>
+            </w:r>
+          </w:p>
+        </w:tc>
+        <w:tc>
+          <w:tcPr>
+            <w:tcW w:w="8298" w:type="dxa"/>
+          </w:tcPr>
+          <w:p>
+            <w:r>
+              <w:t xml:space="preserve">Common IT 168 – correct line number reporting for warnings and errors from </w:t>
+            </w:r>
+            <w:proofErr w:type="spellStart"/>
+            <w:r>
+              <w:t>config_parse</w:t>
+            </w:r>
+            <w:proofErr w:type="spellEnd"/>
+            <w:r>
+              <w:t xml:space="preserve"> tool </w:t>
             </w:r>
           </w:p>
         </w:tc>

</xml_diff>

<commit_message>
IT 174 - Update release notes for new Common label.
Jobs: common_rel_notes
[git-p4: depot-paths = "//depot/main/embedded/Common/": change = 58510]
</commit_message>
<xml_diff>
--- a/Common Build Release Notes.docx
+++ b/Common Build Release Notes.docx
@@ -59,36 +59,12 @@
           </w:tcPr>
           <w:p>
             <w:r>
-              <w:t>Common IT 163 – removes RCS revision tags from .</w:t>
-            </w:r>
-            <w:proofErr w:type="spellStart"/>
-            <w:r>
-              <w:t>dat</w:t>
-            </w:r>
-            <w:proofErr w:type="spellEnd"/>
-            <w:r>
-              <w:t xml:space="preserve"> files generated by the </w:t>
-            </w:r>
-            <w:proofErr w:type="spellStart"/>
-            <w:r>
-              <w:t>config_parse</w:t>
-            </w:r>
-            <w:proofErr w:type="spellEnd"/>
-            <w:r>
-              <w:t xml:space="preserve"> tool</w:t>
-            </w:r>
-          </w:p>
-          <w:p>
-            <w:r>
-              <w:t xml:space="preserve">Common IT 162 – updates to </w:t>
-            </w:r>
-            <w:proofErr w:type="spellStart"/>
-            <w:r>
-              <w:t>dlgrep</w:t>
-            </w:r>
-            <w:proofErr w:type="spellEnd"/>
-            <w:r>
-              <w:t xml:space="preserve"> utility</w:t>
+              <w:t>Common IT 163 – removes RCS revision tags from .dat files generated by the config_parse tool</w:t>
+            </w:r>
+          </w:p>
+          <w:p>
+            <w:r>
+              <w:t>Common IT 162 – updates to dlgrep utility</w:t>
             </w:r>
           </w:p>
         </w:tc>
@@ -116,15 +92,7 @@
               <w:t>s</w:t>
             </w:r>
             <w:r>
-              <w:t xml:space="preserve"> </w:t>
-            </w:r>
-            <w:proofErr w:type="spellStart"/>
-            <w:r>
-              <w:t>CGUIButton</w:t>
-            </w:r>
-            <w:proofErr w:type="spellEnd"/>
-            <w:r>
-              <w:t xml:space="preserve"> class to add the state "pressed/disabled"</w:t>
+              <w:t xml:space="preserve"> CGUIButton class to add the state "pressed/disabled"</w:t>
             </w:r>
           </w:p>
         </w:tc>
@@ -146,15 +114,29 @@
           </w:tcPr>
           <w:p>
             <w:r>
-              <w:t xml:space="preserve">Common IT 168 – correct line number reporting for warnings and errors from </w:t>
-            </w:r>
-            <w:proofErr w:type="spellStart"/>
-            <w:r>
-              <w:t>config_parse</w:t>
-            </w:r>
-            <w:proofErr w:type="spellEnd"/>
-            <w:r>
-              <w:t xml:space="preserve"> tool </w:t>
+              <w:t xml:space="preserve">Common IT 168 – correct line number reporting for warnings and errors from config_parse tool </w:t>
+            </w:r>
+          </w:p>
+        </w:tc>
+      </w:tr>
+      <w:tr>
+        <w:tc>
+          <w:tcPr>
+            <w:tcW w:w="1278" w:type="dxa"/>
+          </w:tcPr>
+          <w:p>
+            <w:r>
+              <w:t>7.79</w:t>
+            </w:r>
+          </w:p>
+        </w:tc>
+        <w:tc>
+          <w:tcPr>
+            <w:tcW w:w="8298" w:type="dxa"/>
+          </w:tcPr>
+          <w:p>
+            <w:r>
+              <w:t>Common IT 173 – Make LinkGroup’s implementation OS-independent.</w:t>
             </w:r>
           </w:p>
         </w:tc>

</xml_diff>

<commit_message>
IT 187 - Update release notes for new label.
Jobs: ReleaseNotes
[git-p4: depot-paths = "//depot/main/embedded/Common/": change = 60068]
</commit_message>
<xml_diff>
--- a/Common Build Release Notes.docx
+++ b/Common Build Release Notes.docx
@@ -59,12 +59,36 @@
           </w:tcPr>
           <w:p>
             <w:r>
-              <w:t>Common IT 163 – removes RCS revision tags from .dat files generated by the config_parse tool</w:t>
-            </w:r>
-          </w:p>
-          <w:p>
-            <w:r>
-              <w:t>Common IT 162 – updates to dlgrep utility</w:t>
+              <w:t>Common IT 163 – removes RCS revision tags from .</w:t>
+            </w:r>
+            <w:proofErr w:type="spellStart"/>
+            <w:r>
+              <w:t>dat</w:t>
+            </w:r>
+            <w:proofErr w:type="spellEnd"/>
+            <w:r>
+              <w:t xml:space="preserve"> files generated by the </w:t>
+            </w:r>
+            <w:proofErr w:type="spellStart"/>
+            <w:r>
+              <w:t>config_parse</w:t>
+            </w:r>
+            <w:proofErr w:type="spellEnd"/>
+            <w:r>
+              <w:t xml:space="preserve"> tool</w:t>
+            </w:r>
+          </w:p>
+          <w:p>
+            <w:r>
+              <w:t xml:space="preserve">Common IT 162 – updates to </w:t>
+            </w:r>
+            <w:proofErr w:type="spellStart"/>
+            <w:r>
+              <w:t>dlgrep</w:t>
+            </w:r>
+            <w:proofErr w:type="spellEnd"/>
+            <w:r>
+              <w:t xml:space="preserve"> utility</w:t>
             </w:r>
           </w:p>
         </w:tc>
@@ -86,13 +110,15 @@
           </w:tcPr>
           <w:p>
             <w:r>
-              <w:t>Common IT 161 – extend</w:t>
-            </w:r>
-            <w:r>
-              <w:t>s</w:t>
-            </w:r>
-            <w:r>
-              <w:t xml:space="preserve"> CGUIButton class to add the state "pressed/disabled"</w:t>
+              <w:t xml:space="preserve">Common IT 161 – extends </w:t>
+            </w:r>
+            <w:proofErr w:type="spellStart"/>
+            <w:r>
+              <w:t>CGUIButton</w:t>
+            </w:r>
+            <w:proofErr w:type="spellEnd"/>
+            <w:r>
+              <w:t xml:space="preserve"> class to add the state "pressed/disabled"</w:t>
             </w:r>
           </w:p>
         </w:tc>
@@ -114,7 +140,15 @@
           </w:tcPr>
           <w:p>
             <w:r>
-              <w:t xml:space="preserve">Common IT 168 – correct line number reporting for warnings and errors from config_parse tool </w:t>
+              <w:t xml:space="preserve">Common IT 168 – correct line number reporting for warnings and errors from </w:t>
+            </w:r>
+            <w:proofErr w:type="spellStart"/>
+            <w:r>
+              <w:t>config_parse</w:t>
+            </w:r>
+            <w:proofErr w:type="spellEnd"/>
+            <w:r>
+              <w:t xml:space="preserve"> tool </w:t>
             </w:r>
           </w:p>
         </w:tc>
@@ -136,12 +170,287 @@
           </w:tcPr>
           <w:p>
             <w:r>
-              <w:t>Common IT 173 – Make LinkGroup’s implementation OS-independent.</w:t>
+              <w:t xml:space="preserve">Common IT 173 – Make </w:t>
+            </w:r>
+            <w:proofErr w:type="spellStart"/>
+            <w:r>
+              <w:t>LinkGroup’s</w:t>
+            </w:r>
+            <w:proofErr w:type="spellEnd"/>
+            <w:r>
+              <w:t xml:space="preserve"> implementation OS-independent.</w:t>
+            </w:r>
+          </w:p>
+        </w:tc>
+      </w:tr>
+      <w:tr>
+        <w:tc>
+          <w:tcPr>
+            <w:tcW w:w="1278" w:type="dxa"/>
+          </w:tcPr>
+          <w:p>
+            <w:r>
+              <w:t>7.80, 7.81</w:t>
+            </w:r>
+          </w:p>
+        </w:tc>
+        <w:tc>
+          <w:tcPr>
+            <w:tcW w:w="8298" w:type="dxa"/>
+          </w:tcPr>
+          <w:p>
+            <w:r>
+              <w:t>Build labels were created incorrectly. These labels are invalid.</w:t>
+            </w:r>
+          </w:p>
+        </w:tc>
+      </w:tr>
+      <w:tr>
+        <w:tc>
+          <w:tcPr>
+            <w:tcW w:w="1278" w:type="dxa"/>
+          </w:tcPr>
+          <w:p>
+            <w:r>
+              <w:t>7.82</w:t>
+            </w:r>
+          </w:p>
+        </w:tc>
+        <w:tc>
+          <w:tcPr>
+            <w:tcW w:w="8298" w:type="dxa"/>
+          </w:tcPr>
+          <w:p>
+            <w:r>
+              <w:t>Common ITs:</w:t>
+            </w:r>
+          </w:p>
+          <w:p>
+            <w:pPr>
+              <w:ind w:left="720"/>
+            </w:pPr>
+            <w:r>
+              <w:t>#175 – Add XML parser</w:t>
+            </w:r>
+          </w:p>
+          <w:p>
+            <w:pPr>
+              <w:ind w:left="720"/>
+            </w:pPr>
+            <w:r>
+              <w:t xml:space="preserve">#177 - Stack Trace Tool reports incorrect page fault information for </w:t>
+            </w:r>
+            <w:proofErr w:type="spellStart"/>
+            <w:r>
+              <w:t>dlogs</w:t>
+            </w:r>
+            <w:proofErr w:type="spellEnd"/>
+            <w:r>
+              <w:t xml:space="preserve"> from Tornado 2.02 builds</w:t>
+            </w:r>
+          </w:p>
+          <w:p>
+            <w:pPr>
+              <w:ind w:left="720"/>
+            </w:pPr>
+            <w:r>
+              <w:t xml:space="preserve">#186 - </w:t>
+            </w:r>
+            <w:r>
+              <w:t xml:space="preserve">Update </w:t>
+            </w:r>
+            <w:proofErr w:type="spellStart"/>
+            <w:r>
+              <w:t>unit_test</w:t>
+            </w:r>
+            <w:proofErr w:type="spellEnd"/>
+            <w:r>
+              <w:t xml:space="preserve"> </w:t>
+            </w:r>
+            <w:proofErr w:type="spellStart"/>
+            <w:r>
+              <w:t>test_screen</w:t>
+            </w:r>
+            <w:proofErr w:type="spellEnd"/>
+            <w:r>
+              <w:t xml:space="preserve"> to use new </w:t>
+            </w:r>
+            <w:proofErr w:type="spellStart"/>
+            <w:r>
+              <w:t>TabManager</w:t>
+            </w:r>
+            <w:proofErr w:type="spellEnd"/>
+            <w:r>
+              <w:t xml:space="preserve">, </w:t>
+            </w:r>
+            <w:proofErr w:type="spellStart"/>
+            <w:r>
+              <w:t>BaseScreen</w:t>
+            </w:r>
+            <w:proofErr w:type="spellEnd"/>
+            <w:r>
+              <w:t xml:space="preserve">, and </w:t>
+            </w:r>
+            <w:proofErr w:type="spellStart"/>
+            <w:r>
+              <w:t>BaseDataInterface</w:t>
+            </w:r>
+            <w:proofErr w:type="spellEnd"/>
+            <w:r>
+              <w:t xml:space="preserve"> interfaces</w:t>
+            </w:r>
+          </w:p>
+          <w:p>
+            <w:pPr>
+              <w:ind w:left="720"/>
+            </w:pPr>
+            <w:r>
+              <w:t xml:space="preserve">#178 - Missing list empty check in </w:t>
+            </w:r>
+            <w:proofErr w:type="spellStart"/>
+            <w:r>
+              <w:t>deleteChildWindows</w:t>
+            </w:r>
+            <w:proofErr w:type="spellEnd"/>
+            <w:r>
+              <w:t xml:space="preserve"> operation</w:t>
+            </w:r>
+          </w:p>
+          <w:p>
+            <w:pPr>
+              <w:ind w:left="720"/>
+            </w:pPr>
+            <w:r>
+              <w:t xml:space="preserve">#177 - </w:t>
+            </w:r>
+            <w:proofErr w:type="spellStart"/>
+            <w:r>
+              <w:t>StackTraceUI</w:t>
+            </w:r>
+            <w:proofErr w:type="spellEnd"/>
+            <w:r>
+              <w:t xml:space="preserve"> revision 1.6</w:t>
+            </w:r>
+          </w:p>
+          <w:p>
+            <w:pPr>
+              <w:ind w:left="720"/>
+            </w:pPr>
+            <w:r>
+              <w:t xml:space="preserve">#179 - Import Expat, </w:t>
+            </w:r>
+            <w:proofErr w:type="spellStart"/>
+            <w:r>
+              <w:t>XmlParser</w:t>
+            </w:r>
+            <w:proofErr w:type="spellEnd"/>
+            <w:r>
+              <w:t xml:space="preserve"> and </w:t>
+            </w:r>
+            <w:proofErr w:type="spellStart"/>
+            <w:r>
+              <w:t>XMLParserTest</w:t>
+            </w:r>
+            <w:proofErr w:type="spellEnd"/>
+            <w:r>
+              <w:t xml:space="preserve"> Visual Studio projects into the Taos unit test solution</w:t>
+            </w:r>
+          </w:p>
+          <w:p>
+            <w:pPr>
+              <w:ind w:left="720"/>
+            </w:pPr>
+            <w:r>
+              <w:t xml:space="preserve">#181 - Add </w:t>
+            </w:r>
+            <w:proofErr w:type="spellStart"/>
+            <w:r>
+              <w:t>setText</w:t>
+            </w:r>
+            <w:proofErr w:type="spellEnd"/>
+            <w:r>
+              <w:t xml:space="preserve"> operation which takes a double</w:t>
+            </w:r>
+          </w:p>
+          <w:p>
+            <w:pPr>
+              <w:ind w:left="720"/>
+            </w:pPr>
+            <w:r>
+              <w:t xml:space="preserve">#180 - Add </w:t>
+            </w:r>
+            <w:proofErr w:type="spellStart"/>
+            <w:r>
+              <w:t>libjpeg</w:t>
+            </w:r>
+            <w:proofErr w:type="spellEnd"/>
+            <w:r>
+              <w:t xml:space="preserve"> library to Common</w:t>
+            </w:r>
+          </w:p>
+          <w:p>
+            <w:pPr>
+              <w:ind w:left="720"/>
+            </w:pPr>
+            <w:r>
+              <w:t>#182 - Missing case can cause divide by zero error</w:t>
+            </w:r>
+          </w:p>
+          <w:p>
+            <w:pPr>
+              <w:ind w:left="720"/>
+            </w:pPr>
+            <w:r>
+              <w:t>#183 – Implement interrupt locks</w:t>
+            </w:r>
+          </w:p>
+          <w:p>
+            <w:pPr>
+              <w:ind w:left="720"/>
+            </w:pPr>
+            <w:r>
+              <w:t>#176 – Prevent unit tests from exiting on fatal error</w:t>
+            </w:r>
+          </w:p>
+          <w:p>
+            <w:pPr>
+              <w:ind w:left="720"/>
+            </w:pPr>
+            <w:r>
+              <w:t xml:space="preserve">#184 - child window parent pointer is not set to NULL when a </w:t>
+            </w:r>
+            <w:proofErr w:type="spellStart"/>
+            <w:r>
+              <w:t>CGUIWindow</w:t>
+            </w:r>
+            <w:proofErr w:type="spellEnd"/>
+            <w:r>
+              <w:t xml:space="preserve"> is detached</w:t>
+            </w:r>
+          </w:p>
+          <w:p>
+            <w:pPr>
+              <w:ind w:left="720"/>
+            </w:pPr>
+            <w:r>
+              <w:t xml:space="preserve">#185 - </w:t>
+            </w:r>
+            <w:r>
+              <w:t>Restored original Router::</w:t>
+            </w:r>
+            <w:proofErr w:type="spellStart"/>
+            <w:r>
+              <w:t>Router_main</w:t>
+            </w:r>
+            <w:proofErr w:type="spellEnd"/>
+            <w:r>
+              <w:t xml:space="preserve"> entry point to be parameter-less.  Added new entry point that allows changing default Router queue size.</w:t>
             </w:r>
           </w:p>
         </w:tc>
       </w:tr>
     </w:tbl>
+    <w:p/>
     <w:p/>
     <w:p/>
     <w:sectPr>

</xml_diff>

<commit_message>
IT 189 - Update release notes for 7.83.
Jobs: release_notes
[git-p4: depot-paths = "//depot/main/embedded/Common/": change = 60224]
</commit_message>
<xml_diff>
--- a/Common Build Release Notes.docx
+++ b/Common Build Release Notes.docx
@@ -445,6 +445,52 @@
             <w:proofErr w:type="spellEnd"/>
             <w:r>
               <w:t xml:space="preserve"> entry point to be parameter-less.  Added new entry point that allows changing default Router queue size.</w:t>
+            </w:r>
+          </w:p>
+        </w:tc>
+      </w:tr>
+      <w:tr>
+        <w:tc>
+          <w:tcPr>
+            <w:tcW w:w="1278" w:type="dxa"/>
+          </w:tcPr>
+          <w:p>
+            <w:r>
+              <w:t>7.83</w:t>
+            </w:r>
+          </w:p>
+        </w:tc>
+        <w:tc>
+          <w:tcPr>
+            <w:tcW w:w="8298" w:type="dxa"/>
+          </w:tcPr>
+          <w:p>
+            <w:r>
+              <w:t>Common ITs:</w:t>
+            </w:r>
+          </w:p>
+          <w:p>
+            <w:pPr>
+              <w:ind w:left="720"/>
+            </w:pPr>
+            <w:r>
+              <w:t xml:space="preserve">#187 – Use </w:t>
+            </w:r>
+            <w:proofErr w:type="spellStart"/>
+            <w:r>
+              <w:t>baseDataInterface</w:t>
+            </w:r>
+            <w:proofErr w:type="spellEnd"/>
+            <w:r>
+              <w:t xml:space="preserve"> from the screen manager.</w:t>
+            </w:r>
+          </w:p>
+          <w:p>
+            <w:pPr>
+              <w:ind w:left="720"/>
+            </w:pPr>
+            <w:r>
+              <w:t>#188 – Specify consistent run-time libraries for unit test projects.</w:t>
             </w:r>
           </w:p>
         </w:tc>

</xml_diff>

<commit_message>
Common IT#191 - update release notes for 7.84
[git-p4: depot-paths = "//depot/main/embedded/Common/": change = 60310]
</commit_message>
<xml_diff>
--- a/Common Build Release Notes.docx
+++ b/Common Build Release Notes.docx
@@ -273,23 +273,7 @@
             </w:r>
             <w:proofErr w:type="spellEnd"/>
             <w:r>
-              <w:t xml:space="preserve"> to use new </w:t>
-            </w:r>
-            <w:proofErr w:type="spellStart"/>
-            <w:r>
-              <w:t>TabManager</w:t>
-            </w:r>
-            <w:proofErr w:type="spellEnd"/>
-            <w:r>
-              <w:t xml:space="preserve">, </w:t>
-            </w:r>
-            <w:proofErr w:type="spellStart"/>
-            <w:r>
-              <w:t>BaseScreen</w:t>
-            </w:r>
-            <w:proofErr w:type="spellEnd"/>
-            <w:r>
-              <w:t xml:space="preserve">, and </w:t>
+              <w:t xml:space="preserve"> to use new TabManager, BaseScreen, and </w:t>
             </w:r>
             <w:proofErr w:type="spellStart"/>
             <w:r>
@@ -417,15 +401,7 @@
               <w:ind w:left="720"/>
             </w:pPr>
             <w:r>
-              <w:t xml:space="preserve">#184 - child window parent pointer is not set to NULL when a </w:t>
-            </w:r>
-            <w:proofErr w:type="spellStart"/>
-            <w:r>
-              <w:t>CGUIWindow</w:t>
-            </w:r>
-            <w:proofErr w:type="spellEnd"/>
-            <w:r>
-              <w:t xml:space="preserve"> is detached</w:t>
+              <w:t>#184 - child window parent pointer is not set to NULL when a CGUIWindow is detached</w:t>
             </w:r>
           </w:p>
           <w:p>
@@ -491,6 +467,47 @@
             </w:pPr>
             <w:r>
               <w:t>#188 – Specify consistent run-time libraries for unit test projects.</w:t>
+            </w:r>
+          </w:p>
+        </w:tc>
+      </w:tr>
+      <w:tr>
+        <w:tc>
+          <w:tcPr>
+            <w:tcW w:w="1278" w:type="dxa"/>
+          </w:tcPr>
+          <w:p>
+            <w:r>
+              <w:t>7.84</w:t>
+            </w:r>
+          </w:p>
+        </w:tc>
+        <w:tc>
+          <w:tcPr>
+            <w:tcW w:w="8298" w:type="dxa"/>
+          </w:tcPr>
+          <w:p>
+            <w:r>
+              <w:t>Common ITs:</w:t>
+            </w:r>
+          </w:p>
+          <w:p>
+            <w:pPr>
+              <w:ind w:left="720"/>
+            </w:pPr>
+            <w:r>
+              <w:t xml:space="preserve">#190 –  </w:t>
+            </w:r>
+            <w:r>
+              <w:t xml:space="preserve">Create a new </w:t>
+            </w:r>
+            <w:proofErr w:type="spellStart"/>
+            <w:r>
+              <w:t>setTextItem</w:t>
+            </w:r>
+            <w:proofErr w:type="spellEnd"/>
+            <w:r>
+              <w:t xml:space="preserve"> Operation which also uses the parameters style and position</w:t>
             </w:r>
           </w:p>
         </w:tc>
@@ -673,7 +690,6 @@
   <w:style w:type="character" w:default="1" w:styleId="DefaultParagraphFont">
     <w:name w:val="Default Paragraph Font"/>
     <w:uiPriority w:val="1"/>
-    <w:semiHidden/>
     <w:unhideWhenUsed/>
   </w:style>
   <w:style w:type="table" w:default="1" w:styleId="TableNormal">

</xml_diff>

<commit_message>
IT-360: Create official common label 7.84.1 for use with Optia and Trima EBox builds.
[git-p4: depot-paths = "//depot/main/embedded/Common/": change = 74403]
</commit_message>
<xml_diff>
--- a/Common Build Release Notes.docx
+++ b/Common Build Release Notes.docx
@@ -273,7 +273,23 @@
             </w:r>
             <w:proofErr w:type="spellEnd"/>
             <w:r>
-              <w:t xml:space="preserve"> to use new TabManager, BaseScreen, and </w:t>
+              <w:t xml:space="preserve"> to use new </w:t>
+            </w:r>
+            <w:proofErr w:type="spellStart"/>
+            <w:r>
+              <w:t>TabManager</w:t>
+            </w:r>
+            <w:proofErr w:type="spellEnd"/>
+            <w:r>
+              <w:t xml:space="preserve">, </w:t>
+            </w:r>
+            <w:proofErr w:type="spellStart"/>
+            <w:r>
+              <w:t>BaseScreen</w:t>
+            </w:r>
+            <w:proofErr w:type="spellEnd"/>
+            <w:r>
+              <w:t xml:space="preserve">, and </w:t>
             </w:r>
             <w:proofErr w:type="spellStart"/>
             <w:r>
@@ -510,6 +526,98 @@
               <w:t xml:space="preserve"> Operation which also uses the parameters style and position</w:t>
             </w:r>
           </w:p>
+        </w:tc>
+      </w:tr>
+      <w:tr>
+        <w:tc>
+          <w:tcPr>
+            <w:tcW w:w="1278" w:type="dxa"/>
+          </w:tcPr>
+          <w:p>
+            <w:r>
+              <w:t>7.84.1</w:t>
+            </w:r>
+          </w:p>
+        </w:tc>
+        <w:tc>
+          <w:tcPr>
+            <w:tcW w:w="8298" w:type="dxa"/>
+          </w:tcPr>
+          <w:p>
+            <w:r>
+              <w:t>Common ITs:</w:t>
+            </w:r>
+          </w:p>
+          <w:p>
+            <w:pPr>
+              <w:ind w:left="720"/>
+            </w:pPr>
+            <w:r>
+              <w:t xml:space="preserve">#357 </w:t>
+            </w:r>
+            <w:proofErr w:type="gramStart"/>
+            <w:r>
+              <w:t>–  Common</w:t>
+            </w:r>
+            <w:proofErr w:type="gramEnd"/>
+            <w:r>
+              <w:t xml:space="preserve"> support for </w:t>
+            </w:r>
+            <w:proofErr w:type="spellStart"/>
+            <w:r>
+              <w:t>EBox</w:t>
+            </w:r>
+            <w:proofErr w:type="spellEnd"/>
+            <w:r>
+              <w:t xml:space="preserve"> 2016 BSPs</w:t>
+            </w:r>
+            <w:r>
+              <w:t xml:space="preserve">. </w:t>
+            </w:r>
+          </w:p>
+          <w:p>
+            <w:r>
+              <w:t xml:space="preserve">[Note that </w:t>
+            </w:r>
+            <w:r>
+              <w:t xml:space="preserve">label </w:t>
+            </w:r>
+            <w:r>
+              <w:t>7.85 tran</w:t>
+            </w:r>
+            <w:r>
+              <w:t xml:space="preserve">sitioned to the Common_6.9 repo; hence, branching  </w:t>
+            </w:r>
+            <w:r>
+              <w:t>this label</w:t>
+            </w:r>
+            <w:r>
+              <w:t xml:space="preserve"> at</w:t>
+            </w:r>
+            <w:r>
+              <w:t xml:space="preserve"> 7.84</w:t>
+            </w:r>
+            <w:r>
+              <w:t>.xxx</w:t>
+            </w:r>
+            <w:r>
+              <w:t>]</w:t>
+            </w:r>
+          </w:p>
+        </w:tc>
+      </w:tr>
+      <w:tr>
+        <w:tc>
+          <w:tcPr>
+            <w:tcW w:w="1278" w:type="dxa"/>
+          </w:tcPr>
+          <w:p/>
+        </w:tc>
+        <w:tc>
+          <w:tcPr>
+            <w:tcW w:w="8298" w:type="dxa"/>
+          </w:tcPr>
+          <w:p/>
         </w:tc>
       </w:tr>
     </w:tbl>
@@ -690,6 +798,7 @@
   <w:style w:type="character" w:default="1" w:styleId="DefaultParagraphFont">
     <w:name w:val="Default Paragraph Font"/>
     <w:uiPriority w:val="1"/>
+    <w:semiHidden/>
     <w:unhideWhenUsed/>
   </w:style>
   <w:style w:type="table" w:default="1" w:styleId="TableNormal">

</xml_diff>

<commit_message>
IT-361: Create Common label 7.84.2 (EBox 2016)
[git-p4: depot-paths = "//depot/main/embedded/Common/": change = 74539]
</commit_message>
<xml_diff>
--- a/Common Build Release Notes.docx
+++ b/Common Build Release Notes.docx
@@ -602,6 +602,52 @@
             </w:r>
             <w:r>
               <w:t>]</w:t>
+            </w:r>
+          </w:p>
+        </w:tc>
+      </w:tr>
+      <w:tr>
+        <w:tc>
+          <w:tcPr>
+            <w:tcW w:w="1278" w:type="dxa"/>
+          </w:tcPr>
+          <w:p>
+            <w:r>
+              <w:t>7.84.2</w:t>
+            </w:r>
+          </w:p>
+        </w:tc>
+        <w:tc>
+          <w:tcPr>
+            <w:tcW w:w="8298" w:type="dxa"/>
+          </w:tcPr>
+          <w:p>
+            <w:r>
+              <w:t>Common ITs:</w:t>
+            </w:r>
+          </w:p>
+          <w:p>
+            <w:pPr>
+              <w:ind w:left="720"/>
+            </w:pPr>
+            <w:r>
+              <w:t xml:space="preserve">#357 – Add </w:t>
+            </w:r>
+            <w:proofErr w:type="spellStart"/>
+            <w:r>
+              <w:t>hwReadAndCheckByte</w:t>
+            </w:r>
+            <w:proofErr w:type="spellEnd"/>
+            <w:r>
+              <w:t xml:space="preserve">() and </w:t>
+            </w:r>
+            <w:proofErr w:type="spellStart"/>
+            <w:r>
+              <w:t>hwReadAndCheckWord</w:t>
+            </w:r>
+            <w:proofErr w:type="spellEnd"/>
+            <w:r>
+              <w:t>() to hw_intf.c</w:t>
             </w:r>
           </w:p>
         </w:tc>

</xml_diff>

<commit_message>
IT-357: Fix diffExceeded() used by hwReadAndCheckXxx() and associated logging.
[git-p4: depot-paths = "//depot/main/embedded/Common/": change = 74635]
</commit_message>
<xml_diff>
--- a/Common Build Release Notes.docx
+++ b/Common Build Release Notes.docx
@@ -648,6 +648,55 @@
             <w:proofErr w:type="spellEnd"/>
             <w:r>
               <w:t>() to hw_intf.c</w:t>
+            </w:r>
+          </w:p>
+        </w:tc>
+      </w:tr>
+      <w:tr>
+        <w:tc>
+          <w:tcPr>
+            <w:tcW w:w="1278" w:type="dxa"/>
+          </w:tcPr>
+          <w:p>
+            <w:r>
+              <w:t>7.84.3</w:t>
+            </w:r>
+          </w:p>
+        </w:tc>
+        <w:tc>
+          <w:tcPr>
+            <w:tcW w:w="8298" w:type="dxa"/>
+          </w:tcPr>
+          <w:p>
+            <w:r>
+              <w:t>Common ITs:</w:t>
+            </w:r>
+          </w:p>
+          <w:p>
+            <w:pPr>
+              <w:ind w:left="720"/>
+            </w:pPr>
+            <w:r>
+              <w:t xml:space="preserve">#357 – </w:t>
+            </w:r>
+            <w:r>
+              <w:t xml:space="preserve">Fix </w:t>
+            </w:r>
+            <w:proofErr w:type="spellStart"/>
+            <w:r>
+              <w:t>diffExceeded</w:t>
+            </w:r>
+            <w:proofErr w:type="spellEnd"/>
+            <w:r>
+              <w:t xml:space="preserve">() used by </w:t>
+            </w:r>
+            <w:proofErr w:type="spellStart"/>
+            <w:r>
+              <w:t>hwReadAndCheckXxx</w:t>
+            </w:r>
+            <w:proofErr w:type="spellEnd"/>
+            <w:r>
+              <w:t>()</w:t>
             </w:r>
           </w:p>
         </w:tc>

</xml_diff>

<commit_message>
Common label 7.84.5 for EBox (Trima 6.0.8, Optia 11.3.1)
[git-p4: depot-paths = "//depot/main/embedded/Common/": change = 75741]
</commit_message>
<xml_diff>
--- a/Common Build Release Notes.docx
+++ b/Common Build Release Notes.docx
@@ -674,6 +674,61 @@
           </w:p>
           <w:p>
             <w:pPr>
+              <w:tabs>
+                <w:tab w:val="left" w:pos="7037"/>
+              </w:tabs>
+              <w:ind w:left="720"/>
+            </w:pPr>
+            <w:r>
+              <w:t xml:space="preserve">#357 – Fix </w:t>
+            </w:r>
+            <w:proofErr w:type="spellStart"/>
+            <w:r>
+              <w:t>diffExceeded</w:t>
+            </w:r>
+            <w:proofErr w:type="spellEnd"/>
+            <w:r>
+              <w:t xml:space="preserve">() used by </w:t>
+            </w:r>
+            <w:proofErr w:type="spellStart"/>
+            <w:r>
+              <w:t>hwReadAndCheckXxx</w:t>
+            </w:r>
+            <w:proofErr w:type="spellEnd"/>
+            <w:r>
+              <w:t>()</w:t>
+            </w:r>
+            <w:r>
+              <w:tab/>
+            </w:r>
+          </w:p>
+        </w:tc>
+      </w:tr>
+      <w:tr>
+        <w:tc>
+          <w:tcPr>
+            <w:tcW w:w="1278" w:type="dxa"/>
+          </w:tcPr>
+          <w:p>
+            <w:r>
+              <w:t>7.84.4</w:t>
+            </w:r>
+          </w:p>
+        </w:tc>
+        <w:tc>
+          <w:tcPr>
+            <w:tcW w:w="8298" w:type="dxa"/>
+          </w:tcPr>
+          <w:p>
+            <w:r>
+              <w:t>Common ITs:</w:t>
+            </w:r>
+          </w:p>
+          <w:p>
+            <w:pPr>
+              <w:tabs>
+                <w:tab w:val="left" w:pos="7037"/>
+              </w:tabs>
               <w:ind w:left="720"/>
             </w:pPr>
             <w:r>
@@ -684,19 +739,78 @@
             </w:r>
             <w:proofErr w:type="spellStart"/>
             <w:r>
-              <w:t>diffExceeded</w:t>
-            </w:r>
-            <w:proofErr w:type="spellEnd"/>
-            <w:r>
-              <w:t xml:space="preserve">() used by </w:t>
-            </w:r>
-            <w:proofErr w:type="spellStart"/>
-            <w:r>
-              <w:t>hwReadAndCheckXxx</w:t>
-            </w:r>
-            <w:proofErr w:type="spellEnd"/>
-            <w:r>
-              <w:t>()</w:t>
+              <w:t>hwReadAndCheck</w:t>
+            </w:r>
+            <w:proofErr w:type="spellEnd"/>
+            <w:r>
+              <w:t xml:space="preserve">() routines to use the 2nd value read if no </w:t>
+            </w:r>
+            <w:proofErr w:type="spellStart"/>
+            <w:r>
+              <w:t>diffs</w:t>
+            </w:r>
+            <w:proofErr w:type="spellEnd"/>
+            <w:r>
+              <w:tab/>
+            </w:r>
+          </w:p>
+        </w:tc>
+      </w:tr>
+      <w:tr>
+        <w:tc>
+          <w:tcPr>
+            <w:tcW w:w="1278" w:type="dxa"/>
+          </w:tcPr>
+          <w:p>
+            <w:r>
+              <w:lastRenderedPageBreak/>
+              <w:t>7.84.5</w:t>
+            </w:r>
+          </w:p>
+        </w:tc>
+        <w:tc>
+          <w:tcPr>
+            <w:tcW w:w="8298" w:type="dxa"/>
+          </w:tcPr>
+          <w:p>
+            <w:r>
+              <w:t>Common ITs:</w:t>
+            </w:r>
+          </w:p>
+          <w:p>
+            <w:pPr>
+              <w:tabs>
+                <w:tab w:val="left" w:pos="7037"/>
+              </w:tabs>
+              <w:ind w:left="720"/>
+            </w:pPr>
+            <w:r>
+              <w:t xml:space="preserve">#357 – </w:t>
+            </w:r>
+            <w:r>
+              <w:t>Set</w:t>
+            </w:r>
+            <w:r>
+              <w:t xml:space="preserve"> </w:t>
+            </w:r>
+            <w:r>
+              <w:t xml:space="preserve">Fox </w:t>
+            </w:r>
+            <w:proofErr w:type="spellStart"/>
+            <w:r>
+              <w:t>bootrom</w:t>
+            </w:r>
+            <w:proofErr w:type="spellEnd"/>
+            <w:r>
+              <w:t xml:space="preserve"> and kernel entry points to match pre-</w:t>
+            </w:r>
+            <w:proofErr w:type="spellStart"/>
+            <w:r>
+              <w:t>EBox</w:t>
+            </w:r>
+            <w:proofErr w:type="spellEnd"/>
+            <w:r>
+              <w:t xml:space="preserve"> settings</w:t>
             </w:r>
           </w:p>
         </w:tc>
@@ -712,7 +826,22 @@
           <w:tcPr>
             <w:tcW w:w="8298" w:type="dxa"/>
           </w:tcPr>
-          <w:p/>
+          <w:p>
+            <w:r>
+              <w:t>Common ITs:</w:t>
+            </w:r>
+          </w:p>
+          <w:p>
+            <w:pPr>
+              <w:tabs>
+                <w:tab w:val="left" w:pos="7037"/>
+              </w:tabs>
+              <w:ind w:left="720"/>
+            </w:pPr>
+            <w:r>
+              <w:t>#</w:t>
+            </w:r>
+          </w:p>
         </w:tc>
       </w:tr>
     </w:tbl>

</xml_diff>

<commit_message>
Use 10 second timeout for router connections to speed up synchronization between Control and APC.
[git-p4: depot-paths = "//depot/main/embedded/Common/": change = 75904]
</commit_message>
<xml_diff>
--- a/Common Build Release Notes.docx
+++ b/Common Build Release Notes.docx
@@ -732,10 +732,7 @@
               <w:ind w:left="720"/>
             </w:pPr>
             <w:r>
-              <w:t xml:space="preserve">#357 – </w:t>
-            </w:r>
-            <w:r>
-              <w:t xml:space="preserve">Fix </w:t>
+              <w:t xml:space="preserve">#357 – Fix </w:t>
             </w:r>
             <w:proofErr w:type="spellStart"/>
             <w:r>
@@ -785,16 +782,7 @@
               <w:ind w:left="720"/>
             </w:pPr>
             <w:r>
-              <w:t xml:space="preserve">#357 – </w:t>
-            </w:r>
-            <w:r>
-              <w:t>Set</w:t>
-            </w:r>
-            <w:r>
-              <w:t xml:space="preserve"> </w:t>
-            </w:r>
-            <w:r>
-              <w:t xml:space="preserve">Fox </w:t>
+              <w:t xml:space="preserve">#357 – Set Fox </w:t>
             </w:r>
             <w:proofErr w:type="spellStart"/>
             <w:r>
@@ -820,7 +808,11 @@
           <w:tcPr>
             <w:tcW w:w="1278" w:type="dxa"/>
           </w:tcPr>
-          <w:p/>
+          <w:p>
+            <w:r>
+              <w:t>7.84.6</w:t>
+            </w:r>
+          </w:p>
         </w:tc>
         <w:tc>
           <w:tcPr>
@@ -840,6 +832,9 @@
             </w:pPr>
             <w:r>
               <w:t>#</w:t>
+            </w:r>
+            <w:r>
+              <w:t>357 – Use 10 second timeout on router connections to speedup initial synch</w:t>
             </w:r>
           </w:p>
         </w:tc>

</xml_diff>

<commit_message>
Add hwGetPortName(). Generate Common label 7.84.7
[git-p4: depot-paths = "//depot/main/embedded/Common/": change = 75912]
</commit_message>
<xml_diff>
--- a/Common Build Release Notes.docx
+++ b/Common Build Release Notes.docx
@@ -835,6 +835,50 @@
             </w:r>
             <w:r>
               <w:t>357 – Use 10 second timeout on router connections to speedup initial synch</w:t>
+            </w:r>
+          </w:p>
+        </w:tc>
+      </w:tr>
+      <w:tr>
+        <w:tc>
+          <w:tcPr>
+            <w:tcW w:w="1278" w:type="dxa"/>
+          </w:tcPr>
+          <w:p>
+            <w:r>
+              <w:t>7.84.7</w:t>
+            </w:r>
+          </w:p>
+        </w:tc>
+        <w:tc>
+          <w:tcPr>
+            <w:tcW w:w="8298" w:type="dxa"/>
+          </w:tcPr>
+          <w:p>
+            <w:r>
+              <w:t>Common ITs:</w:t>
+            </w:r>
+          </w:p>
+          <w:p>
+            <w:pPr>
+              <w:tabs>
+                <w:tab w:val="left" w:pos="7037"/>
+              </w:tabs>
+              <w:ind w:left="720"/>
+            </w:pPr>
+            <w:r>
+              <w:t xml:space="preserve">#357 – </w:t>
+            </w:r>
+            <w:r>
+              <w:t xml:space="preserve">Add </w:t>
+            </w:r>
+            <w:proofErr w:type="spellStart"/>
+            <w:r>
+              <w:t>hwGetPortName</w:t>
+            </w:r>
+            <w:proofErr w:type="spellEnd"/>
+            <w:r>
+              <w:t>() to HW Interface API</w:t>
             </w:r>
           </w:p>
         </w:tc>

</xml_diff>

<commit_message>
IT-15697: New addresses for EBox watchdog status registers (FPGA revs Control3 10_07 and SafeP 08_06)
[git-p4: depot-paths = "//depot/main/embedded/Common/": change = 76120]
</commit_message>
<xml_diff>
--- a/Common Build Release Notes.docx
+++ b/Common Build Release Notes.docx
@@ -867,20 +867,76 @@
               <w:ind w:left="720"/>
             </w:pPr>
             <w:r>
+              <w:t xml:space="preserve">#357 – Add </w:t>
+            </w:r>
+            <w:proofErr w:type="spellStart"/>
+            <w:r>
+              <w:t>hwGetPortName</w:t>
+            </w:r>
+            <w:proofErr w:type="spellEnd"/>
+            <w:r>
+              <w:t>() to HW Interface API</w:t>
+            </w:r>
+          </w:p>
+        </w:tc>
+      </w:tr>
+      <w:tr>
+        <w:tc>
+          <w:tcPr>
+            <w:tcW w:w="1278" w:type="dxa"/>
+          </w:tcPr>
+          <w:p>
+            <w:r>
+              <w:t>7.84.</w:t>
+            </w:r>
+            <w:r>
+              <w:t>8</w:t>
+            </w:r>
+          </w:p>
+        </w:tc>
+        <w:tc>
+          <w:tcPr>
+            <w:tcW w:w="8298" w:type="dxa"/>
+          </w:tcPr>
+          <w:p>
+            <w:r>
+              <w:t>Common ITs:</w:t>
+            </w:r>
+          </w:p>
+          <w:p>
+            <w:pPr>
+              <w:tabs>
+                <w:tab w:val="left" w:pos="7037"/>
+              </w:tabs>
+              <w:ind w:left="720"/>
+            </w:pPr>
+            <w:r>
               <w:t xml:space="preserve">#357 – </w:t>
             </w:r>
             <w:r>
-              <w:t xml:space="preserve">Add </w:t>
-            </w:r>
-            <w:proofErr w:type="spellStart"/>
-            <w:r>
-              <w:t>hwGetPortName</w:t>
-            </w:r>
-            <w:proofErr w:type="spellEnd"/>
-            <w:r>
-              <w:t>() to HW Interface API</w:t>
-            </w:r>
-          </w:p>
+              <w:t xml:space="preserve">New addresses for FPGA watchdog </w:t>
+            </w:r>
+            <w:r>
+              <w:t xml:space="preserve">status </w:t>
+            </w:r>
+            <w:r>
+              <w:t>registers</w:t>
+            </w:r>
+          </w:p>
+        </w:tc>
+      </w:tr>
+      <w:tr>
+        <w:tc>
+          <w:tcPr>
+            <w:tcW w:w="1278" w:type="dxa"/>
+          </w:tcPr>
+          <w:p/>
+        </w:tc>
+        <w:tc>
+          <w:tcPr>
+            <w:tcW w:w="8298" w:type="dxa"/>
+          </w:tcPr>
+          <w:p/>
         </w:tc>
       </w:tr>
     </w:tbl>

</xml_diff>

<commit_message>
Common label 7.84.9 (common_ebox_7.84.9)
[git-p4: depot-paths = "//depot/main/embedded/Common/": change = 82750]
</commit_message>
<xml_diff>
--- a/Common Build Release Notes.docx
+++ b/Common Build Release Notes.docx
@@ -1,6 +1,6 @@
 
 <file path=word/document.xml><?xml version="1.0" encoding="utf-8"?>
-<w:document xmlns:ve="http://schemas.openxmlformats.org/markup-compatibility/2006" xmlns:o="urn:schemas-microsoft-com:office:office" xmlns:r="http://schemas.openxmlformats.org/officeDocument/2006/relationships" xmlns:m="http://schemas.openxmlformats.org/officeDocument/2006/math" xmlns:v="urn:schemas-microsoft-com:vml" xmlns:wp="http://schemas.openxmlformats.org/drawingml/2006/wordprocessingDrawing" xmlns:w10="urn:schemas-microsoft-com:office:word" xmlns:w="http://schemas.openxmlformats.org/wordprocessingml/2006/main" xmlns:wne="http://schemas.microsoft.com/office/word/2006/wordml">
+<w:document xmlns:wpc="http://schemas.microsoft.com/office/word/2010/wordprocessingCanvas" xmlns:cx="http://schemas.microsoft.com/office/drawing/2014/chartex" xmlns:cx1="http://schemas.microsoft.com/office/drawing/2015/9/8/chartex" xmlns:cx2="http://schemas.microsoft.com/office/drawing/2015/10/21/chartex" xmlns:cx3="http://schemas.microsoft.com/office/drawing/2016/5/9/chartex" xmlns:cx4="http://schemas.microsoft.com/office/drawing/2016/5/10/chartex" xmlns:cx5="http://schemas.microsoft.com/office/drawing/2016/5/11/chartex" xmlns:cx6="http://schemas.microsoft.com/office/drawing/2016/5/12/chartex" xmlns:cx7="http://schemas.microsoft.com/office/drawing/2016/5/13/chartex" xmlns:cx8="http://schemas.microsoft.com/office/drawing/2016/5/14/chartex" xmlns:mc="http://schemas.openxmlformats.org/markup-compatibility/2006" xmlns:aink="http://schemas.microsoft.com/office/drawing/2016/ink" xmlns:am3d="http://schemas.microsoft.com/office/drawing/2017/model3d" xmlns:o="urn:schemas-microsoft-com:office:office" xmlns:r="http://schemas.openxmlformats.org/officeDocument/2006/relationships" xmlns:m="http://schemas.openxmlformats.org/officeDocument/2006/math" xmlns:v="urn:schemas-microsoft-com:vml" xmlns:wp14="http://schemas.microsoft.com/office/word/2010/wordprocessingDrawing" xmlns:wp="http://schemas.openxmlformats.org/drawingml/2006/wordprocessingDrawing" xmlns:w10="urn:schemas-microsoft-com:office:word" xmlns:w="http://schemas.openxmlformats.org/wordprocessingml/2006/main" xmlns:w14="http://schemas.microsoft.com/office/word/2010/wordml" xmlns:w15="http://schemas.microsoft.com/office/word/2012/wordml" xmlns:w16cid="http://schemas.microsoft.com/office/word/2016/wordml/cid" xmlns:w16se="http://schemas.microsoft.com/office/word/2015/wordml/symex" xmlns:wpg="http://schemas.microsoft.com/office/word/2010/wordprocessingGroup" xmlns:wpi="http://schemas.microsoft.com/office/word/2010/wordprocessingInk" xmlns:wne="http://schemas.microsoft.com/office/word/2006/wordml" xmlns:wps="http://schemas.microsoft.com/office/word/2010/wordprocessingShape" mc:Ignorable="w14 w15 w16se w16cid wp14">
   <w:body>
     <w:p>
       <w:r>
@@ -12,7 +12,7 @@
       <w:tblPr>
         <w:tblStyle w:val="TableGrid"/>
         <w:tblW w:w="0" w:type="auto"/>
-        <w:tblLook w:val="04A0"/>
+        <w:tblLook w:val="04A0" w:firstRow="1" w:lastRow="0" w:firstColumn="1" w:lastColumn="0" w:noHBand="0" w:noVBand="1"/>
       </w:tblPr>
       <w:tblGrid>
         <w:gridCol w:w="1278"/>
@@ -740,13 +740,8 @@
             </w:r>
             <w:proofErr w:type="spellEnd"/>
             <w:r>
-              <w:t xml:space="preserve">() routines to use the 2nd value read if no </w:t>
-            </w:r>
-            <w:proofErr w:type="spellStart"/>
-            <w:r>
-              <w:t>diffs</w:t>
-            </w:r>
-            <w:proofErr w:type="spellEnd"/>
+              <w:t>() routines to use the 2nd value read if no diffs</w:t>
+            </w:r>
             <w:r>
               <w:tab/>
             </w:r>
@@ -887,10 +882,7 @@
           </w:tcPr>
           <w:p>
             <w:r>
-              <w:t>7.84.</w:t>
-            </w:r>
-            <w:r>
-              <w:t>8</w:t>
+              <w:t>7.84.8</w:t>
             </w:r>
           </w:p>
         </w:tc>
@@ -911,16 +903,48 @@
               <w:ind w:left="720"/>
             </w:pPr>
             <w:r>
-              <w:t xml:space="preserve">#357 – </w:t>
-            </w:r>
-            <w:r>
-              <w:t xml:space="preserve">New addresses for FPGA watchdog </w:t>
+              <w:t xml:space="preserve">#357 – New addresses for FPGA watchdog </w:t>
             </w:r>
             <w:r>
               <w:t xml:space="preserve">status </w:t>
             </w:r>
             <w:r>
               <w:t>registers</w:t>
+            </w:r>
+          </w:p>
+        </w:tc>
+      </w:tr>
+      <w:tr>
+        <w:tc>
+          <w:tcPr>
+            <w:tcW w:w="1278" w:type="dxa"/>
+          </w:tcPr>
+          <w:p>
+            <w:r>
+              <w:t>7.84.9</w:t>
+            </w:r>
+          </w:p>
+        </w:tc>
+        <w:tc>
+          <w:tcPr>
+            <w:tcW w:w="8298" w:type="dxa"/>
+          </w:tcPr>
+          <w:p>
+            <w:r>
+              <w:t>Trima IT</w:t>
+            </w:r>
+            <w:r>
+              <w:t>s:</w:t>
+            </w:r>
+            <w:bookmarkStart w:id="0" w:name="_GoBack"/>
+            <w:bookmarkEnd w:id="0"/>
+          </w:p>
+          <w:p>
+            <w:pPr>
+              <w:ind w:left="720"/>
+            </w:pPr>
+            <w:r>
+              <w:t>#17533 – Support for VersaLogic MPEe-E5 NIC on Fox board</w:t>
             </w:r>
           </w:p>
         </w:tc>
@@ -954,7 +978,7 @@
 </file>
 
 <file path=word/styles.xml><?xml version="1.0" encoding="utf-8"?>
-<w:styles xmlns:r="http://schemas.openxmlformats.org/officeDocument/2006/relationships" xmlns:w="http://schemas.openxmlformats.org/wordprocessingml/2006/main">
+<w:styles xmlns:mc="http://schemas.openxmlformats.org/markup-compatibility/2006" xmlns:r="http://schemas.openxmlformats.org/officeDocument/2006/relationships" xmlns:w="http://schemas.openxmlformats.org/wordprocessingml/2006/main" xmlns:w14="http://schemas.microsoft.com/office/word/2010/wordml" xmlns:w15="http://schemas.microsoft.com/office/word/2012/wordml" xmlns:w16cid="http://schemas.microsoft.com/office/word/2016/wordml/cid" xmlns:w16se="http://schemas.microsoft.com/office/word/2015/wordml/symex" mc:Ignorable="w14 w15 w16se w16cid">
   <w:docDefaults>
     <w:rPrDefault>
       <w:rPr>
@@ -970,144 +994,382 @@
       </w:pPr>
     </w:pPrDefault>
   </w:docDefaults>
-  <w:latentStyles w:defLockedState="0" w:defUIPriority="99" w:defSemiHidden="1" w:defUnhideWhenUsed="1" w:defQFormat="0" w:count="267">
-    <w:lsdException w:name="Normal" w:semiHidden="0" w:uiPriority="0" w:unhideWhenUsed="0" w:qFormat="1"/>
-    <w:lsdException w:name="heading 1" w:semiHidden="0" w:uiPriority="9" w:unhideWhenUsed="0" w:qFormat="1"/>
-    <w:lsdException w:name="heading 2" w:uiPriority="9" w:qFormat="1"/>
-    <w:lsdException w:name="heading 3" w:uiPriority="9" w:qFormat="1"/>
-    <w:lsdException w:name="heading 4" w:uiPriority="9" w:qFormat="1"/>
-    <w:lsdException w:name="heading 5" w:uiPriority="9" w:qFormat="1"/>
-    <w:lsdException w:name="heading 6" w:uiPriority="9" w:qFormat="1"/>
-    <w:lsdException w:name="heading 7" w:uiPriority="9" w:qFormat="1"/>
-    <w:lsdException w:name="heading 8" w:uiPriority="9" w:qFormat="1"/>
-    <w:lsdException w:name="heading 9" w:uiPriority="9" w:qFormat="1"/>
-    <w:lsdException w:name="toc 1" w:uiPriority="39"/>
-    <w:lsdException w:name="toc 2" w:uiPriority="39"/>
-    <w:lsdException w:name="toc 3" w:uiPriority="39"/>
-    <w:lsdException w:name="toc 4" w:uiPriority="39"/>
-    <w:lsdException w:name="toc 5" w:uiPriority="39"/>
-    <w:lsdException w:name="toc 6" w:uiPriority="39"/>
-    <w:lsdException w:name="toc 7" w:uiPriority="39"/>
-    <w:lsdException w:name="toc 8" w:uiPriority="39"/>
-    <w:lsdException w:name="toc 9" w:uiPriority="39"/>
-    <w:lsdException w:name="caption" w:uiPriority="35" w:qFormat="1"/>
-    <w:lsdException w:name="Title" w:semiHidden="0" w:uiPriority="10" w:unhideWhenUsed="0" w:qFormat="1"/>
-    <w:lsdException w:name="Default Paragraph Font" w:uiPriority="1"/>
-    <w:lsdException w:name="Subtitle" w:semiHidden="0" w:uiPriority="11" w:unhideWhenUsed="0" w:qFormat="1"/>
-    <w:lsdException w:name="Strong" w:semiHidden="0" w:uiPriority="22" w:unhideWhenUsed="0" w:qFormat="1"/>
-    <w:lsdException w:name="Emphasis" w:semiHidden="0" w:uiPriority="20" w:unhideWhenUsed="0" w:qFormat="1"/>
-    <w:lsdException w:name="Table Grid" w:semiHidden="0" w:uiPriority="59" w:unhideWhenUsed="0"/>
-    <w:lsdException w:name="Placeholder Text" w:unhideWhenUsed="0"/>
-    <w:lsdException w:name="No Spacing" w:semiHidden="0" w:uiPriority="1" w:unhideWhenUsed="0" w:qFormat="1"/>
-    <w:lsdException w:name="Light Shading" w:semiHidden="0" w:uiPriority="60" w:unhideWhenUsed="0"/>
-    <w:lsdException w:name="Light List" w:semiHidden="0" w:uiPriority="61" w:unhideWhenUsed="0"/>
-    <w:lsdException w:name="Light Grid" w:semiHidden="0" w:uiPriority="62" w:unhideWhenUsed="0"/>
-    <w:lsdException w:name="Medium Shading 1" w:semiHidden="0" w:uiPriority="63" w:unhideWhenUsed="0"/>
-    <w:lsdException w:name="Medium Shading 2" w:semiHidden="0" w:uiPriority="64" w:unhideWhenUsed="0"/>
-    <w:lsdException w:name="Medium List 1" w:semiHidden="0" w:uiPriority="65" w:unhideWhenUsed="0"/>
-    <w:lsdException w:name="Medium List 2" w:semiHidden="0" w:uiPriority="66" w:unhideWhenUsed="0"/>
-    <w:lsdException w:name="Medium Grid 1" w:semiHidden="0" w:uiPriority="67" w:unhideWhenUsed="0"/>
-    <w:lsdException w:name="Medium Grid 2" w:semiHidden="0" w:uiPriority="68" w:unhideWhenUsed="0"/>
-    <w:lsdException w:name="Medium Grid 3" w:semiHidden="0" w:uiPriority="69" w:unhideWhenUsed="0"/>
-    <w:lsdException w:name="Dark List" w:semiHidden="0" w:uiPriority="70" w:unhideWhenUsed="0"/>
-    <w:lsdException w:name="Colorful Shading" w:semiHidden="0" w:uiPriority="71" w:unhideWhenUsed="0"/>
-    <w:lsdException w:name="Colorful List" w:semiHidden="0" w:uiPriority="72" w:unhideWhenUsed="0"/>
-    <w:lsdException w:name="Colorful Grid" w:semiHidden="0" w:uiPriority="73" w:unhideWhenUsed="0"/>
-    <w:lsdException w:name="Light Shading Accent 1" w:semiHidden="0" w:uiPriority="60" w:unhideWhenUsed="0"/>
-    <w:lsdException w:name="Light List Accent 1" w:semiHidden="0" w:uiPriority="61" w:unhideWhenUsed="0"/>
-    <w:lsdException w:name="Light Grid Accent 1" w:semiHidden="0" w:uiPriority="62" w:unhideWhenUsed="0"/>
-    <w:lsdException w:name="Medium Shading 1 Accent 1" w:semiHidden="0" w:uiPriority="63" w:unhideWhenUsed="0"/>
-    <w:lsdException w:name="Medium Shading 2 Accent 1" w:semiHidden="0" w:uiPriority="64" w:unhideWhenUsed="0"/>
-    <w:lsdException w:name="Medium List 1 Accent 1" w:semiHidden="0" w:uiPriority="65" w:unhideWhenUsed="0"/>
-    <w:lsdException w:name="Revision" w:unhideWhenUsed="0"/>
-    <w:lsdException w:name="List Paragraph" w:semiHidden="0" w:uiPriority="34" w:unhideWhenUsed="0" w:qFormat="1"/>
-    <w:lsdException w:name="Quote" w:semiHidden="0" w:uiPriority="29" w:unhideWhenUsed="0" w:qFormat="1"/>
-    <w:lsdException w:name="Intense Quote" w:semiHidden="0" w:uiPriority="30" w:unhideWhenUsed="0" w:qFormat="1"/>
-    <w:lsdException w:name="Medium List 2 Accent 1" w:semiHidden="0" w:uiPriority="66" w:unhideWhenUsed="0"/>
-    <w:lsdException w:name="Medium Grid 1 Accent 1" w:semiHidden="0" w:uiPriority="67" w:unhideWhenUsed="0"/>
-    <w:lsdException w:name="Medium Grid 2 Accent 1" w:semiHidden="0" w:uiPriority="68" w:unhideWhenUsed="0"/>
-    <w:lsdException w:name="Medium Grid 3 Accent 1" w:semiHidden="0" w:uiPriority="69" w:unhideWhenUsed="0"/>
-    <w:lsdException w:name="Dark List Accent 1" w:semiHidden="0" w:uiPriority="70" w:unhideWhenUsed="0"/>
-    <w:lsdException w:name="Colorful Shading Accent 1" w:semiHidden="0" w:uiPriority="71" w:unhideWhenUsed="0"/>
-    <w:lsdException w:name="Colorful List Accent 1" w:semiHidden="0" w:uiPriority="72" w:unhideWhenUsed="0"/>
-    <w:lsdException w:name="Colorful Grid Accent 1" w:semiHidden="0" w:uiPriority="73" w:unhideWhenUsed="0"/>
-    <w:lsdException w:name="Light Shading Accent 2" w:semiHidden="0" w:uiPriority="60" w:unhideWhenUsed="0"/>
-    <w:lsdException w:name="Light List Accent 2" w:semiHidden="0" w:uiPriority="61" w:unhideWhenUsed="0"/>
-    <w:lsdException w:name="Light Grid Accent 2" w:semiHidden="0" w:uiPriority="62" w:unhideWhenUsed="0"/>
-    <w:lsdException w:name="Medium Shading 1 Accent 2" w:semiHidden="0" w:uiPriority="63" w:unhideWhenUsed="0"/>
-    <w:lsdException w:name="Medium Shading 2 Accent 2" w:semiHidden="0" w:uiPriority="64" w:unhideWhenUsed="0"/>
-    <w:lsdException w:name="Medium List 1 Accent 2" w:semiHidden="0" w:uiPriority="65" w:unhideWhenUsed="0"/>
-    <w:lsdException w:name="Medium List 2 Accent 2" w:semiHidden="0" w:uiPriority="66" w:unhideWhenUsed="0"/>
-    <w:lsdException w:name="Medium Grid 1 Accent 2" w:semiHidden="0" w:uiPriority="67" w:unhideWhenUsed="0"/>
-    <w:lsdException w:name="Medium Grid 2 Accent 2" w:semiHidden="0" w:uiPriority="68" w:unhideWhenUsed="0"/>
-    <w:lsdException w:name="Medium Grid 3 Accent 2" w:semiHidden="0" w:uiPriority="69" w:unhideWhenUsed="0"/>
-    <w:lsdException w:name="Dark List Accent 2" w:semiHidden="0" w:uiPriority="70" w:unhideWhenUsed="0"/>
-    <w:lsdException w:name="Colorful Shading Accent 2" w:semiHidden="0" w:uiPriority="71" w:unhideWhenUsed="0"/>
-    <w:lsdException w:name="Colorful List Accent 2" w:semiHidden="0" w:uiPriority="72" w:unhideWhenUsed="0"/>
-    <w:lsdException w:name="Colorful Grid Accent 2" w:semiHidden="0" w:uiPriority="73" w:unhideWhenUsed="0"/>
-    <w:lsdException w:name="Light Shading Accent 3" w:semiHidden="0" w:uiPriority="60" w:unhideWhenUsed="0"/>
-    <w:lsdException w:name="Light List Accent 3" w:semiHidden="0" w:uiPriority="61" w:unhideWhenUsed="0"/>
-    <w:lsdException w:name="Light Grid Accent 3" w:semiHidden="0" w:uiPriority="62" w:unhideWhenUsed="0"/>
-    <w:lsdException w:name="Medium Shading 1 Accent 3" w:semiHidden="0" w:uiPriority="63" w:unhideWhenUsed="0"/>
-    <w:lsdException w:name="Medium Shading 2 Accent 3" w:semiHidden="0" w:uiPriority="64" w:unhideWhenUsed="0"/>
-    <w:lsdException w:name="Medium List 1 Accent 3" w:semiHidden="0" w:uiPriority="65" w:unhideWhenUsed="0"/>
-    <w:lsdException w:name="Medium List 2 Accent 3" w:semiHidden="0" w:uiPriority="66" w:unhideWhenUsed="0"/>
-    <w:lsdException w:name="Medium Grid 1 Accent 3" w:semiHidden="0" w:uiPriority="67" w:unhideWhenUsed="0"/>
-    <w:lsdException w:name="Medium Grid 2 Accent 3" w:semiHidden="0" w:uiPriority="68" w:unhideWhenUsed="0"/>
-    <w:lsdException w:name="Medium Grid 3 Accent 3" w:semiHidden="0" w:uiPriority="69" w:unhideWhenUsed="0"/>
-    <w:lsdException w:name="Dark List Accent 3" w:semiHidden="0" w:uiPriority="70" w:unhideWhenUsed="0"/>
-    <w:lsdException w:name="Colorful Shading Accent 3" w:semiHidden="0" w:uiPriority="71" w:unhideWhenUsed="0"/>
-    <w:lsdException w:name="Colorful List Accent 3" w:semiHidden="0" w:uiPriority="72" w:unhideWhenUsed="0"/>
-    <w:lsdException w:name="Colorful Grid Accent 3" w:semiHidden="0" w:uiPriority="73" w:unhideWhenUsed="0"/>
-    <w:lsdException w:name="Light Shading Accent 4" w:semiHidden="0" w:uiPriority="60" w:unhideWhenUsed="0"/>
-    <w:lsdException w:name="Light List Accent 4" w:semiHidden="0" w:uiPriority="61" w:unhideWhenUsed="0"/>
-    <w:lsdException w:name="Light Grid Accent 4" w:semiHidden="0" w:uiPriority="62" w:unhideWhenUsed="0"/>
-    <w:lsdException w:name="Medium Shading 1 Accent 4" w:semiHidden="0" w:uiPriority="63" w:unhideWhenUsed="0"/>
-    <w:lsdException w:name="Medium Shading 2 Accent 4" w:semiHidden="0" w:uiPriority="64" w:unhideWhenUsed="0"/>
-    <w:lsdException w:name="Medium List 1 Accent 4" w:semiHidden="0" w:uiPriority="65" w:unhideWhenUsed="0"/>
-    <w:lsdException w:name="Medium List 2 Accent 4" w:semiHidden="0" w:uiPriority="66" w:unhideWhenUsed="0"/>
-    <w:lsdException w:name="Medium Grid 1 Accent 4" w:semiHidden="0" w:uiPriority="67" w:unhideWhenUsed="0"/>
-    <w:lsdException w:name="Medium Grid 2 Accent 4" w:semiHidden="0" w:uiPriority="68" w:unhideWhenUsed="0"/>
-    <w:lsdException w:name="Medium Grid 3 Accent 4" w:semiHidden="0" w:uiPriority="69" w:unhideWhenUsed="0"/>
-    <w:lsdException w:name="Dark List Accent 4" w:semiHidden="0" w:uiPriority="70" w:unhideWhenUsed="0"/>
-    <w:lsdException w:name="Colorful Shading Accent 4" w:semiHidden="0" w:uiPriority="71" w:unhideWhenUsed="0"/>
-    <w:lsdException w:name="Colorful List Accent 4" w:semiHidden="0" w:uiPriority="72" w:unhideWhenUsed="0"/>
-    <w:lsdException w:name="Colorful Grid Accent 4" w:semiHidden="0" w:uiPriority="73" w:unhideWhenUsed="0"/>
-    <w:lsdException w:name="Light Shading Accent 5" w:semiHidden="0" w:uiPriority="60" w:unhideWhenUsed="0"/>
-    <w:lsdException w:name="Light List Accent 5" w:semiHidden="0" w:uiPriority="61" w:unhideWhenUsed="0"/>
-    <w:lsdException w:name="Light Grid Accent 5" w:semiHidden="0" w:uiPriority="62" w:unhideWhenUsed="0"/>
-    <w:lsdException w:name="Medium Shading 1 Accent 5" w:semiHidden="0" w:uiPriority="63" w:unhideWhenUsed="0"/>
-    <w:lsdException w:name="Medium Shading 2 Accent 5" w:semiHidden="0" w:uiPriority="64" w:unhideWhenUsed="0"/>
-    <w:lsdException w:name="Medium List 1 Accent 5" w:semiHidden="0" w:uiPriority="65" w:unhideWhenUsed="0"/>
-    <w:lsdException w:name="Medium List 2 Accent 5" w:semiHidden="0" w:uiPriority="66" w:unhideWhenUsed="0"/>
-    <w:lsdException w:name="Medium Grid 1 Accent 5" w:semiHidden="0" w:uiPriority="67" w:unhideWhenUsed="0"/>
-    <w:lsdException w:name="Medium Grid 2 Accent 5" w:semiHidden="0" w:uiPriority="68" w:unhideWhenUsed="0"/>
-    <w:lsdException w:name="Medium Grid 3 Accent 5" w:semiHidden="0" w:uiPriority="69" w:unhideWhenUsed="0"/>
-    <w:lsdException w:name="Dark List Accent 5" w:semiHidden="0" w:uiPriority="70" w:unhideWhenUsed="0"/>
-    <w:lsdException w:name="Colorful Shading Accent 5" w:semiHidden="0" w:uiPriority="71" w:unhideWhenUsed="0"/>
-    <w:lsdException w:name="Colorful List Accent 5" w:semiHidden="0" w:uiPriority="72" w:unhideWhenUsed="0"/>
-    <w:lsdException w:name="Colorful Grid Accent 5" w:semiHidden="0" w:uiPriority="73" w:unhideWhenUsed="0"/>
-    <w:lsdException w:name="Light Shading Accent 6" w:semiHidden="0" w:uiPriority="60" w:unhideWhenUsed="0"/>
-    <w:lsdException w:name="Light List Accent 6" w:semiHidden="0" w:uiPriority="61" w:unhideWhenUsed="0"/>
-    <w:lsdException w:name="Light Grid Accent 6" w:semiHidden="0" w:uiPriority="62" w:unhideWhenUsed="0"/>
-    <w:lsdException w:name="Medium Shading 1 Accent 6" w:semiHidden="0" w:uiPriority="63" w:unhideWhenUsed="0"/>
-    <w:lsdException w:name="Medium Shading 2 Accent 6" w:semiHidden="0" w:uiPriority="64" w:unhideWhenUsed="0"/>
-    <w:lsdException w:name="Medium List 1 Accent 6" w:semiHidden="0" w:uiPriority="65" w:unhideWhenUsed="0"/>
-    <w:lsdException w:name="Medium List 2 Accent 6" w:semiHidden="0" w:uiPriority="66" w:unhideWhenUsed="0"/>
-    <w:lsdException w:name="Medium Grid 1 Accent 6" w:semiHidden="0" w:uiPriority="67" w:unhideWhenUsed="0"/>
-    <w:lsdException w:name="Medium Grid 2 Accent 6" w:semiHidden="0" w:uiPriority="68" w:unhideWhenUsed="0"/>
-    <w:lsdException w:name="Medium Grid 3 Accent 6" w:semiHidden="0" w:uiPriority="69" w:unhideWhenUsed="0"/>
-    <w:lsdException w:name="Dark List Accent 6" w:semiHidden="0" w:uiPriority="70" w:unhideWhenUsed="0"/>
-    <w:lsdException w:name="Colorful Shading Accent 6" w:semiHidden="0" w:uiPriority="71" w:unhideWhenUsed="0"/>
-    <w:lsdException w:name="Colorful List Accent 6" w:semiHidden="0" w:uiPriority="72" w:unhideWhenUsed="0"/>
-    <w:lsdException w:name="Colorful Grid Accent 6" w:semiHidden="0" w:uiPriority="73" w:unhideWhenUsed="0"/>
-    <w:lsdException w:name="Subtle Emphasis" w:semiHidden="0" w:uiPriority="19" w:unhideWhenUsed="0" w:qFormat="1"/>
-    <w:lsdException w:name="Intense Emphasis" w:semiHidden="0" w:uiPriority="21" w:unhideWhenUsed="0" w:qFormat="1"/>
-    <w:lsdException w:name="Subtle Reference" w:semiHidden="0" w:uiPriority="31" w:unhideWhenUsed="0" w:qFormat="1"/>
-    <w:lsdException w:name="Intense Reference" w:semiHidden="0" w:uiPriority="32" w:unhideWhenUsed="0" w:qFormat="1"/>
-    <w:lsdException w:name="Book Title" w:semiHidden="0" w:uiPriority="33" w:unhideWhenUsed="0" w:qFormat="1"/>
-    <w:lsdException w:name="Bibliography" w:uiPriority="37"/>
-    <w:lsdException w:name="TOC Heading" w:uiPriority="39" w:qFormat="1"/>
+  <w:latentStyles w:defLockedState="0" w:defUIPriority="99" w:defSemiHidden="0" w:defUnhideWhenUsed="0" w:defQFormat="0" w:count="375">
+    <w:lsdException w:name="Normal" w:uiPriority="0" w:qFormat="1"/>
+    <w:lsdException w:name="heading 1" w:uiPriority="9" w:qFormat="1"/>
+    <w:lsdException w:name="heading 2" w:semiHidden="1" w:uiPriority="9" w:unhideWhenUsed="1" w:qFormat="1"/>
+    <w:lsdException w:name="heading 3" w:semiHidden="1" w:uiPriority="9" w:unhideWhenUsed="1" w:qFormat="1"/>
+    <w:lsdException w:name="heading 4" w:semiHidden="1" w:uiPriority="9" w:unhideWhenUsed="1" w:qFormat="1"/>
+    <w:lsdException w:name="heading 5" w:semiHidden="1" w:uiPriority="9" w:unhideWhenUsed="1" w:qFormat="1"/>
+    <w:lsdException w:name="heading 6" w:semiHidden="1" w:uiPriority="9" w:unhideWhenUsed="1" w:qFormat="1"/>
+    <w:lsdException w:name="heading 7" w:semiHidden="1" w:uiPriority="9" w:unhideWhenUsed="1" w:qFormat="1"/>
+    <w:lsdException w:name="heading 8" w:semiHidden="1" w:uiPriority="9" w:unhideWhenUsed="1" w:qFormat="1"/>
+    <w:lsdException w:name="heading 9" w:semiHidden="1" w:uiPriority="9" w:unhideWhenUsed="1" w:qFormat="1"/>
+    <w:lsdException w:name="index 1" w:semiHidden="1" w:unhideWhenUsed="1"/>
+    <w:lsdException w:name="index 2" w:semiHidden="1" w:unhideWhenUsed="1"/>
+    <w:lsdException w:name="index 3" w:semiHidden="1" w:unhideWhenUsed="1"/>
+    <w:lsdException w:name="index 4" w:semiHidden="1" w:unhideWhenUsed="1"/>
+    <w:lsdException w:name="index 5" w:semiHidden="1" w:unhideWhenUsed="1"/>
+    <w:lsdException w:name="index 6" w:semiHidden="1" w:unhideWhenUsed="1"/>
+    <w:lsdException w:name="index 7" w:semiHidden="1" w:unhideWhenUsed="1"/>
+    <w:lsdException w:name="index 8" w:semiHidden="1" w:unhideWhenUsed="1"/>
+    <w:lsdException w:name="index 9" w:semiHidden="1" w:unhideWhenUsed="1"/>
+    <w:lsdException w:name="toc 1" w:semiHidden="1" w:uiPriority="39" w:unhideWhenUsed="1"/>
+    <w:lsdException w:name="toc 2" w:semiHidden="1" w:uiPriority="39" w:unhideWhenUsed="1"/>
+    <w:lsdException w:name="toc 3" w:semiHidden="1" w:uiPriority="39" w:unhideWhenUsed="1"/>
+    <w:lsdException w:name="toc 4" w:semiHidden="1" w:uiPriority="39" w:unhideWhenUsed="1"/>
+    <w:lsdException w:name="toc 5" w:semiHidden="1" w:uiPriority="39" w:unhideWhenUsed="1"/>
+    <w:lsdException w:name="toc 6" w:semiHidden="1" w:uiPriority="39" w:unhideWhenUsed="1"/>
+    <w:lsdException w:name="toc 7" w:semiHidden="1" w:uiPriority="39" w:unhideWhenUsed="1"/>
+    <w:lsdException w:name="toc 8" w:semiHidden="1" w:uiPriority="39" w:unhideWhenUsed="1"/>
+    <w:lsdException w:name="toc 9" w:semiHidden="1" w:uiPriority="39" w:unhideWhenUsed="1"/>
+    <w:lsdException w:name="Normal Indent" w:semiHidden="1" w:unhideWhenUsed="1"/>
+    <w:lsdException w:name="footnote text" w:semiHidden="1" w:unhideWhenUsed="1"/>
+    <w:lsdException w:name="annotation text" w:semiHidden="1" w:unhideWhenUsed="1"/>
+    <w:lsdException w:name="header" w:semiHidden="1" w:unhideWhenUsed="1"/>
+    <w:lsdException w:name="footer" w:semiHidden="1" w:unhideWhenUsed="1"/>
+    <w:lsdException w:name="index heading" w:semiHidden="1" w:unhideWhenUsed="1"/>
+    <w:lsdException w:name="caption" w:semiHidden="1" w:uiPriority="35" w:unhideWhenUsed="1" w:qFormat="1"/>
+    <w:lsdException w:name="table of figures" w:semiHidden="1" w:unhideWhenUsed="1"/>
+    <w:lsdException w:name="envelope address" w:semiHidden="1" w:unhideWhenUsed="1"/>
+    <w:lsdException w:name="envelope return" w:semiHidden="1" w:unhideWhenUsed="1"/>
+    <w:lsdException w:name="footnote reference" w:semiHidden="1" w:unhideWhenUsed="1"/>
+    <w:lsdException w:name="annotation reference" w:semiHidden="1" w:unhideWhenUsed="1"/>
+    <w:lsdException w:name="line number" w:semiHidden="1" w:unhideWhenUsed="1"/>
+    <w:lsdException w:name="page number" w:semiHidden="1" w:unhideWhenUsed="1"/>
+    <w:lsdException w:name="endnote reference" w:semiHidden="1" w:unhideWhenUsed="1"/>
+    <w:lsdException w:name="endnote text" w:semiHidden="1" w:unhideWhenUsed="1"/>
+    <w:lsdException w:name="table of authorities" w:semiHidden="1" w:unhideWhenUsed="1"/>
+    <w:lsdException w:name="macro" w:semiHidden="1" w:unhideWhenUsed="1"/>
+    <w:lsdException w:name="toa heading" w:semiHidden="1" w:unhideWhenUsed="1"/>
+    <w:lsdException w:name="List" w:semiHidden="1" w:unhideWhenUsed="1"/>
+    <w:lsdException w:name="List Bullet" w:semiHidden="1" w:unhideWhenUsed="1"/>
+    <w:lsdException w:name="List Number" w:semiHidden="1" w:unhideWhenUsed="1"/>
+    <w:lsdException w:name="List 2" w:semiHidden="1" w:unhideWhenUsed="1"/>
+    <w:lsdException w:name="List 3" w:semiHidden="1" w:unhideWhenUsed="1"/>
+    <w:lsdException w:name="List 4" w:semiHidden="1" w:unhideWhenUsed="1"/>
+    <w:lsdException w:name="List 5" w:semiHidden="1" w:unhideWhenUsed="1"/>
+    <w:lsdException w:name="List Bullet 2" w:semiHidden="1" w:unhideWhenUsed="1"/>
+    <w:lsdException w:name="List Bullet 3" w:semiHidden="1" w:unhideWhenUsed="1"/>
+    <w:lsdException w:name="List Bullet 4" w:semiHidden="1" w:unhideWhenUsed="1"/>
+    <w:lsdException w:name="List Bullet 5" w:semiHidden="1" w:unhideWhenUsed="1"/>
+    <w:lsdException w:name="List Number 2" w:semiHidden="1" w:unhideWhenUsed="1"/>
+    <w:lsdException w:name="List Number 3" w:semiHidden="1" w:unhideWhenUsed="1"/>
+    <w:lsdException w:name="List Number 4" w:semiHidden="1" w:unhideWhenUsed="1"/>
+    <w:lsdException w:name="List Number 5" w:semiHidden="1" w:unhideWhenUsed="1"/>
+    <w:lsdException w:name="Title" w:uiPriority="10" w:qFormat="1"/>
+    <w:lsdException w:name="Closing" w:semiHidden="1" w:unhideWhenUsed="1"/>
+    <w:lsdException w:name="Signature" w:semiHidden="1" w:unhideWhenUsed="1"/>
+    <w:lsdException w:name="Default Paragraph Font" w:semiHidden="1" w:uiPriority="1" w:unhideWhenUsed="1"/>
+    <w:lsdException w:name="Body Text" w:semiHidden="1" w:unhideWhenUsed="1"/>
+    <w:lsdException w:name="Body Text Indent" w:semiHidden="1" w:unhideWhenUsed="1"/>
+    <w:lsdException w:name="List Continue" w:semiHidden="1" w:unhideWhenUsed="1"/>
+    <w:lsdException w:name="List Continue 2" w:semiHidden="1" w:unhideWhenUsed="1"/>
+    <w:lsdException w:name="List Continue 3" w:semiHidden="1" w:unhideWhenUsed="1"/>
+    <w:lsdException w:name="List Continue 4" w:semiHidden="1" w:unhideWhenUsed="1"/>
+    <w:lsdException w:name="List Continue 5" w:semiHidden="1" w:unhideWhenUsed="1"/>
+    <w:lsdException w:name="Message Header" w:semiHidden="1" w:unhideWhenUsed="1"/>
+    <w:lsdException w:name="Subtitle" w:uiPriority="11" w:qFormat="1"/>
+    <w:lsdException w:name="Salutation" w:semiHidden="1" w:unhideWhenUsed="1"/>
+    <w:lsdException w:name="Date" w:semiHidden="1" w:unhideWhenUsed="1"/>
+    <w:lsdException w:name="Body Text First Indent" w:semiHidden="1" w:unhideWhenUsed="1"/>
+    <w:lsdException w:name="Body Text First Indent 2" w:semiHidden="1" w:unhideWhenUsed="1"/>
+    <w:lsdException w:name="Note Heading" w:semiHidden="1" w:unhideWhenUsed="1"/>
+    <w:lsdException w:name="Body Text 2" w:semiHidden="1" w:unhideWhenUsed="1"/>
+    <w:lsdException w:name="Body Text 3" w:semiHidden="1" w:unhideWhenUsed="1"/>
+    <w:lsdException w:name="Body Text Indent 2" w:semiHidden="1" w:unhideWhenUsed="1"/>
+    <w:lsdException w:name="Body Text Indent 3" w:semiHidden="1" w:unhideWhenUsed="1"/>
+    <w:lsdException w:name="Block Text" w:semiHidden="1" w:unhideWhenUsed="1"/>
+    <w:lsdException w:name="Hyperlink" w:semiHidden="1" w:unhideWhenUsed="1"/>
+    <w:lsdException w:name="FollowedHyperlink" w:semiHidden="1" w:unhideWhenUsed="1"/>
+    <w:lsdException w:name="Strong" w:uiPriority="22" w:qFormat="1"/>
+    <w:lsdException w:name="Emphasis" w:uiPriority="20" w:qFormat="1"/>
+    <w:lsdException w:name="Document Map" w:semiHidden="1" w:unhideWhenUsed="1"/>
+    <w:lsdException w:name="Plain Text" w:semiHidden="1" w:unhideWhenUsed="1"/>
+    <w:lsdException w:name="E-mail Signature" w:semiHidden="1" w:unhideWhenUsed="1"/>
+    <w:lsdException w:name="HTML Top of Form" w:semiHidden="1" w:unhideWhenUsed="1"/>
+    <w:lsdException w:name="HTML Bottom of Form" w:semiHidden="1" w:unhideWhenUsed="1"/>
+    <w:lsdException w:name="Normal (Web)" w:semiHidden="1" w:unhideWhenUsed="1"/>
+    <w:lsdException w:name="HTML Acronym" w:semiHidden="1" w:unhideWhenUsed="1"/>
+    <w:lsdException w:name="HTML Address" w:semiHidden="1" w:unhideWhenUsed="1"/>
+    <w:lsdException w:name="HTML Cite" w:semiHidden="1" w:unhideWhenUsed="1"/>
+    <w:lsdException w:name="HTML Code" w:semiHidden="1" w:unhideWhenUsed="1"/>
+    <w:lsdException w:name="HTML Definition" w:semiHidden="1" w:unhideWhenUsed="1"/>
+    <w:lsdException w:name="HTML Keyboard" w:semiHidden="1" w:unhideWhenUsed="1"/>
+    <w:lsdException w:name="HTML Preformatted" w:semiHidden="1" w:unhideWhenUsed="1"/>
+    <w:lsdException w:name="HTML Sample" w:semiHidden="1" w:unhideWhenUsed="1"/>
+    <w:lsdException w:name="HTML Typewriter" w:semiHidden="1" w:unhideWhenUsed="1"/>
+    <w:lsdException w:name="HTML Variable" w:semiHidden="1" w:unhideWhenUsed="1"/>
+    <w:lsdException w:name="Normal Table" w:semiHidden="1" w:unhideWhenUsed="1"/>
+    <w:lsdException w:name="annotation subject" w:semiHidden="1" w:unhideWhenUsed="1"/>
+    <w:lsdException w:name="No List" w:semiHidden="1" w:unhideWhenUsed="1"/>
+    <w:lsdException w:name="Outline List 1" w:semiHidden="1" w:unhideWhenUsed="1"/>
+    <w:lsdException w:name="Outline List 2" w:semiHidden="1" w:unhideWhenUsed="1"/>
+    <w:lsdException w:name="Outline List 3" w:semiHidden="1" w:unhideWhenUsed="1"/>
+    <w:lsdException w:name="Table Simple 1" w:semiHidden="1" w:unhideWhenUsed="1"/>
+    <w:lsdException w:name="Table Simple 2" w:semiHidden="1" w:unhideWhenUsed="1"/>
+    <w:lsdException w:name="Table Simple 3" w:semiHidden="1" w:unhideWhenUsed="1"/>
+    <w:lsdException w:name="Table Classic 1" w:semiHidden="1" w:unhideWhenUsed="1"/>
+    <w:lsdException w:name="Table Classic 2" w:semiHidden="1" w:unhideWhenUsed="1"/>
+    <w:lsdException w:name="Table Classic 3" w:semiHidden="1" w:unhideWhenUsed="1"/>
+    <w:lsdException w:name="Table Classic 4" w:semiHidden="1" w:unhideWhenUsed="1"/>
+    <w:lsdException w:name="Table Colorful 1" w:semiHidden="1" w:unhideWhenUsed="1"/>
+    <w:lsdException w:name="Table Colorful 2" w:semiHidden="1" w:unhideWhenUsed="1"/>
+    <w:lsdException w:name="Table Colorful 3" w:semiHidden="1" w:unhideWhenUsed="1"/>
+    <w:lsdException w:name="Table Columns 1" w:semiHidden="1" w:unhideWhenUsed="1"/>
+    <w:lsdException w:name="Table Columns 2" w:semiHidden="1" w:unhideWhenUsed="1"/>
+    <w:lsdException w:name="Table Columns 3" w:semiHidden="1" w:unhideWhenUsed="1"/>
+    <w:lsdException w:name="Table Columns 4" w:semiHidden="1" w:unhideWhenUsed="1"/>
+    <w:lsdException w:name="Table Columns 5" w:semiHidden="1" w:unhideWhenUsed="1"/>
+    <w:lsdException w:name="Table Grid 1" w:semiHidden="1" w:unhideWhenUsed="1"/>
+    <w:lsdException w:name="Table Grid 2" w:semiHidden="1" w:unhideWhenUsed="1"/>
+    <w:lsdException w:name="Table Grid 3" w:semiHidden="1" w:unhideWhenUsed="1"/>
+    <w:lsdException w:name="Table Grid 4" w:semiHidden="1" w:unhideWhenUsed="1"/>
+    <w:lsdException w:name="Table Grid 5" w:semiHidden="1" w:unhideWhenUsed="1"/>
+    <w:lsdException w:name="Table Grid 6" w:semiHidden="1" w:unhideWhenUsed="1"/>
+    <w:lsdException w:name="Table Grid 7" w:semiHidden="1" w:unhideWhenUsed="1"/>
+    <w:lsdException w:name="Table Grid 8" w:semiHidden="1" w:unhideWhenUsed="1"/>
+    <w:lsdException w:name="Table List 1" w:semiHidden="1" w:unhideWhenUsed="1"/>
+    <w:lsdException w:name="Table List 2" w:semiHidden="1" w:unhideWhenUsed="1"/>
+    <w:lsdException w:name="Table List 3" w:semiHidden="1" w:unhideWhenUsed="1"/>
+    <w:lsdException w:name="Table List 4" w:semiHidden="1" w:unhideWhenUsed="1"/>
+    <w:lsdException w:name="Table List 5" w:semiHidden="1" w:unhideWhenUsed="1"/>
+    <w:lsdException w:name="Table List 6" w:semiHidden="1" w:unhideWhenUsed="1"/>
+    <w:lsdException w:name="Table List 7" w:semiHidden="1" w:unhideWhenUsed="1"/>
+    <w:lsdException w:name="Table List 8" w:semiHidden="1" w:unhideWhenUsed="1"/>
+    <w:lsdException w:name="Table 3D effects 1" w:semiHidden="1" w:unhideWhenUsed="1"/>
+    <w:lsdException w:name="Table 3D effects 2" w:semiHidden="1" w:unhideWhenUsed="1"/>
+    <w:lsdException w:name="Table 3D effects 3" w:semiHidden="1" w:unhideWhenUsed="1"/>
+    <w:lsdException w:name="Table Contemporary" w:semiHidden="1" w:unhideWhenUsed="1"/>
+    <w:lsdException w:name="Table Elegant" w:semiHidden="1" w:unhideWhenUsed="1"/>
+    <w:lsdException w:name="Table Professional" w:semiHidden="1" w:unhideWhenUsed="1"/>
+    <w:lsdException w:name="Table Subtle 1" w:semiHidden="1" w:unhideWhenUsed="1"/>
+    <w:lsdException w:name="Table Subtle 2" w:semiHidden="1" w:unhideWhenUsed="1"/>
+    <w:lsdException w:name="Table Web 1" w:semiHidden="1" w:unhideWhenUsed="1"/>
+    <w:lsdException w:name="Table Web 2" w:semiHidden="1" w:unhideWhenUsed="1"/>
+    <w:lsdException w:name="Table Web 3" w:semiHidden="1" w:unhideWhenUsed="1"/>
+    <w:lsdException w:name="Balloon Text" w:semiHidden="1" w:unhideWhenUsed="1"/>
+    <w:lsdException w:name="Table Grid" w:semiHidden="1" w:uiPriority="59" w:unhideWhenUsed="1"/>
+    <w:lsdException w:name="Table Theme" w:semiHidden="1" w:unhideWhenUsed="1"/>
+    <w:lsdException w:name="Placeholder Text" w:semiHidden="1"/>
+    <w:lsdException w:name="No Spacing" w:uiPriority="1" w:qFormat="1"/>
+    <w:lsdException w:name="Light Shading" w:uiPriority="60"/>
+    <w:lsdException w:name="Light List" w:uiPriority="61"/>
+    <w:lsdException w:name="Light Grid" w:uiPriority="62"/>
+    <w:lsdException w:name="Medium Shading 1" w:uiPriority="63"/>
+    <w:lsdException w:name="Medium Shading 2" w:uiPriority="64"/>
+    <w:lsdException w:name="Medium List 1" w:uiPriority="65"/>
+    <w:lsdException w:name="Medium List 2" w:uiPriority="66"/>
+    <w:lsdException w:name="Medium Grid 1" w:uiPriority="67"/>
+    <w:lsdException w:name="Medium Grid 2" w:uiPriority="68"/>
+    <w:lsdException w:name="Medium Grid 3" w:uiPriority="69"/>
+    <w:lsdException w:name="Dark List" w:uiPriority="70"/>
+    <w:lsdException w:name="Colorful Shading" w:uiPriority="71"/>
+    <w:lsdException w:name="Colorful List" w:uiPriority="72"/>
+    <w:lsdException w:name="Colorful Grid" w:uiPriority="73"/>
+    <w:lsdException w:name="Light Shading Accent 1" w:uiPriority="60"/>
+    <w:lsdException w:name="Light List Accent 1" w:uiPriority="61"/>
+    <w:lsdException w:name="Light Grid Accent 1" w:uiPriority="62"/>
+    <w:lsdException w:name="Medium Shading 1 Accent 1" w:uiPriority="63"/>
+    <w:lsdException w:name="Medium Shading 2 Accent 1" w:uiPriority="64"/>
+    <w:lsdException w:name="Medium List 1 Accent 1" w:uiPriority="65"/>
+    <w:lsdException w:name="Revision" w:semiHidden="1"/>
+    <w:lsdException w:name="List Paragraph" w:uiPriority="34" w:qFormat="1"/>
+    <w:lsdException w:name="Quote" w:uiPriority="29" w:qFormat="1"/>
+    <w:lsdException w:name="Intense Quote" w:uiPriority="30" w:qFormat="1"/>
+    <w:lsdException w:name="Medium List 2 Accent 1" w:uiPriority="66"/>
+    <w:lsdException w:name="Medium Grid 1 Accent 1" w:uiPriority="67"/>
+    <w:lsdException w:name="Medium Grid 2 Accent 1" w:uiPriority="68"/>
+    <w:lsdException w:name="Medium Grid 3 Accent 1" w:uiPriority="69"/>
+    <w:lsdException w:name="Dark List Accent 1" w:uiPriority="70"/>
+    <w:lsdException w:name="Colorful Shading Accent 1" w:uiPriority="71"/>
+    <w:lsdException w:name="Colorful List Accent 1" w:uiPriority="72"/>
+    <w:lsdException w:name="Colorful Grid Accent 1" w:uiPriority="73"/>
+    <w:lsdException w:name="Light Shading Accent 2" w:uiPriority="60"/>
+    <w:lsdException w:name="Light List Accent 2" w:uiPriority="61"/>
+    <w:lsdException w:name="Light Grid Accent 2" w:uiPriority="62"/>
+    <w:lsdException w:name="Medium Shading 1 Accent 2" w:uiPriority="63"/>
+    <w:lsdException w:name="Medium Shading 2 Accent 2" w:uiPriority="64"/>
+    <w:lsdException w:name="Medium List 1 Accent 2" w:uiPriority="65"/>
+    <w:lsdException w:name="Medium List 2 Accent 2" w:uiPriority="66"/>
+    <w:lsdException w:name="Medium Grid 1 Accent 2" w:uiPriority="67"/>
+    <w:lsdException w:name="Medium Grid 2 Accent 2" w:uiPriority="68"/>
+    <w:lsdException w:name="Medium Grid 3 Accent 2" w:uiPriority="69"/>
+    <w:lsdException w:name="Dark List Accent 2" w:uiPriority="70"/>
+    <w:lsdException w:name="Colorful Shading Accent 2" w:uiPriority="71"/>
+    <w:lsdException w:name="Colorful List Accent 2" w:uiPriority="72"/>
+    <w:lsdException w:name="Colorful Grid Accent 2" w:uiPriority="73"/>
+    <w:lsdException w:name="Light Shading Accent 3" w:uiPriority="60"/>
+    <w:lsdException w:name="Light List Accent 3" w:uiPriority="61"/>
+    <w:lsdException w:name="Light Grid Accent 3" w:uiPriority="62"/>
+    <w:lsdException w:name="Medium Shading 1 Accent 3" w:uiPriority="63"/>
+    <w:lsdException w:name="Medium Shading 2 Accent 3" w:uiPriority="64"/>
+    <w:lsdException w:name="Medium List 1 Accent 3" w:uiPriority="65"/>
+    <w:lsdException w:name="Medium List 2 Accent 3" w:uiPriority="66"/>
+    <w:lsdException w:name="Medium Grid 1 Accent 3" w:uiPriority="67"/>
+    <w:lsdException w:name="Medium Grid 2 Accent 3" w:uiPriority="68"/>
+    <w:lsdException w:name="Medium Grid 3 Accent 3" w:uiPriority="69"/>
+    <w:lsdException w:name="Dark List Accent 3" w:uiPriority="70"/>
+    <w:lsdException w:name="Colorful Shading Accent 3" w:uiPriority="71"/>
+    <w:lsdException w:name="Colorful List Accent 3" w:uiPriority="72"/>
+    <w:lsdException w:name="Colorful Grid Accent 3" w:uiPriority="73"/>
+    <w:lsdException w:name="Light Shading Accent 4" w:uiPriority="60"/>
+    <w:lsdException w:name="Light List Accent 4" w:uiPriority="61"/>
+    <w:lsdException w:name="Light Grid Accent 4" w:uiPriority="62"/>
+    <w:lsdException w:name="Medium Shading 1 Accent 4" w:uiPriority="63"/>
+    <w:lsdException w:name="Medium Shading 2 Accent 4" w:uiPriority="64"/>
+    <w:lsdException w:name="Medium List 1 Accent 4" w:uiPriority="65"/>
+    <w:lsdException w:name="Medium List 2 Accent 4" w:uiPriority="66"/>
+    <w:lsdException w:name="Medium Grid 1 Accent 4" w:uiPriority="67"/>
+    <w:lsdException w:name="Medium Grid 2 Accent 4" w:uiPriority="68"/>
+    <w:lsdException w:name="Medium Grid 3 Accent 4" w:uiPriority="69"/>
+    <w:lsdException w:name="Dark List Accent 4" w:uiPriority="70"/>
+    <w:lsdException w:name="Colorful Shading Accent 4" w:uiPriority="71"/>
+    <w:lsdException w:name="Colorful List Accent 4" w:uiPriority="72"/>
+    <w:lsdException w:name="Colorful Grid Accent 4" w:uiPriority="73"/>
+    <w:lsdException w:name="Light Shading Accent 5" w:uiPriority="60"/>
+    <w:lsdException w:name="Light List Accent 5" w:uiPriority="61"/>
+    <w:lsdException w:name="Light Grid Accent 5" w:uiPriority="62"/>
+    <w:lsdException w:name="Medium Shading 1 Accent 5" w:uiPriority="63"/>
+    <w:lsdException w:name="Medium Shading 2 Accent 5" w:uiPriority="64"/>
+    <w:lsdException w:name="Medium List 1 Accent 5" w:uiPriority="65"/>
+    <w:lsdException w:name="Medium List 2 Accent 5" w:uiPriority="66"/>
+    <w:lsdException w:name="Medium Grid 1 Accent 5" w:uiPriority="67"/>
+    <w:lsdException w:name="Medium Grid 2 Accent 5" w:uiPriority="68"/>
+    <w:lsdException w:name="Medium Grid 3 Accent 5" w:uiPriority="69"/>
+    <w:lsdException w:name="Dark List Accent 5" w:uiPriority="70"/>
+    <w:lsdException w:name="Colorful Shading Accent 5" w:uiPriority="71"/>
+    <w:lsdException w:name="Colorful List Accent 5" w:uiPriority="72"/>
+    <w:lsdException w:name="Colorful Grid Accent 5" w:uiPriority="73"/>
+    <w:lsdException w:name="Light Shading Accent 6" w:uiPriority="60"/>
+    <w:lsdException w:name="Light List Accent 6" w:uiPriority="61"/>
+    <w:lsdException w:name="Light Grid Accent 6" w:uiPriority="62"/>
+    <w:lsdException w:name="Medium Shading 1 Accent 6" w:uiPriority="63"/>
+    <w:lsdException w:name="Medium Shading 2 Accent 6" w:uiPriority="64"/>
+    <w:lsdException w:name="Medium List 1 Accent 6" w:uiPriority="65"/>
+    <w:lsdException w:name="Medium List 2 Accent 6" w:uiPriority="66"/>
+    <w:lsdException w:name="Medium Grid 1 Accent 6" w:uiPriority="67"/>
+    <w:lsdException w:name="Medium Grid 2 Accent 6" w:uiPriority="68"/>
+    <w:lsdException w:name="Medium Grid 3 Accent 6" w:uiPriority="69"/>
+    <w:lsdException w:name="Dark List Accent 6" w:uiPriority="70"/>
+    <w:lsdException w:name="Colorful Shading Accent 6" w:uiPriority="71"/>
+    <w:lsdException w:name="Colorful List Accent 6" w:uiPriority="72"/>
+    <w:lsdException w:name="Colorful Grid Accent 6" w:uiPriority="73"/>
+    <w:lsdException w:name="Subtle Emphasis" w:uiPriority="19" w:qFormat="1"/>
+    <w:lsdException w:name="Intense Emphasis" w:uiPriority="21" w:qFormat="1"/>
+    <w:lsdException w:name="Subtle Reference" w:uiPriority="31" w:qFormat="1"/>
+    <w:lsdException w:name="Intense Reference" w:uiPriority="32" w:qFormat="1"/>
+    <w:lsdException w:name="Book Title" w:uiPriority="33" w:qFormat="1"/>
+    <w:lsdException w:name="Bibliography" w:semiHidden="1" w:uiPriority="37" w:unhideWhenUsed="1"/>
+    <w:lsdException w:name="TOC Heading" w:semiHidden="1" w:uiPriority="39" w:unhideWhenUsed="1" w:qFormat="1"/>
+    <w:lsdException w:name="Plain Table 1" w:uiPriority="41"/>
+    <w:lsdException w:name="Plain Table 2" w:uiPriority="42"/>
+    <w:lsdException w:name="Plain Table 3" w:uiPriority="43"/>
+    <w:lsdException w:name="Plain Table 4" w:uiPriority="44"/>
+    <w:lsdException w:name="Plain Table 5" w:uiPriority="45"/>
+    <w:lsdException w:name="Grid Table Light" w:uiPriority="40"/>
+    <w:lsdException w:name="Grid Table 1 Light" w:uiPriority="46"/>
+    <w:lsdException w:name="Grid Table 2" w:uiPriority="47"/>
+    <w:lsdException w:name="Grid Table 3" w:uiPriority="48"/>
+    <w:lsdException w:name="Grid Table 4" w:uiPriority="49"/>
+    <w:lsdException w:name="Grid Table 5 Dark" w:uiPriority="50"/>
+    <w:lsdException w:name="Grid Table 6 Colorful" w:uiPriority="51"/>
+    <w:lsdException w:name="Grid Table 7 Colorful" w:uiPriority="52"/>
+    <w:lsdException w:name="Grid Table 1 Light Accent 1" w:uiPriority="46"/>
+    <w:lsdException w:name="Grid Table 2 Accent 1" w:uiPriority="47"/>
+    <w:lsdException w:name="Grid Table 3 Accent 1" w:uiPriority="48"/>
+    <w:lsdException w:name="Grid Table 4 Accent 1" w:uiPriority="49"/>
+    <w:lsdException w:name="Grid Table 5 Dark Accent 1" w:uiPriority="50"/>
+    <w:lsdException w:name="Grid Table 6 Colorful Accent 1" w:uiPriority="51"/>
+    <w:lsdException w:name="Grid Table 7 Colorful Accent 1" w:uiPriority="52"/>
+    <w:lsdException w:name="Grid Table 1 Light Accent 2" w:uiPriority="46"/>
+    <w:lsdException w:name="Grid Table 2 Accent 2" w:uiPriority="47"/>
+    <w:lsdException w:name="Grid Table 3 Accent 2" w:uiPriority="48"/>
+    <w:lsdException w:name="Grid Table 4 Accent 2" w:uiPriority="49"/>
+    <w:lsdException w:name="Grid Table 5 Dark Accent 2" w:uiPriority="50"/>
+    <w:lsdException w:name="Grid Table 6 Colorful Accent 2" w:uiPriority="51"/>
+    <w:lsdException w:name="Grid Table 7 Colorful Accent 2" w:uiPriority="52"/>
+    <w:lsdException w:name="Grid Table 1 Light Accent 3" w:uiPriority="46"/>
+    <w:lsdException w:name="Grid Table 2 Accent 3" w:uiPriority="47"/>
+    <w:lsdException w:name="Grid Table 3 Accent 3" w:uiPriority="48"/>
+    <w:lsdException w:name="Grid Table 4 Accent 3" w:uiPriority="49"/>
+    <w:lsdException w:name="Grid Table 5 Dark Accent 3" w:uiPriority="50"/>
+    <w:lsdException w:name="Grid Table 6 Colorful Accent 3" w:uiPriority="51"/>
+    <w:lsdException w:name="Grid Table 7 Colorful Accent 3" w:uiPriority="52"/>
+    <w:lsdException w:name="Grid Table 1 Light Accent 4" w:uiPriority="46"/>
+    <w:lsdException w:name="Grid Table 2 Accent 4" w:uiPriority="47"/>
+    <w:lsdException w:name="Grid Table 3 Accent 4" w:uiPriority="48"/>
+    <w:lsdException w:name="Grid Table 4 Accent 4" w:uiPriority="49"/>
+    <w:lsdException w:name="Grid Table 5 Dark Accent 4" w:uiPriority="50"/>
+    <w:lsdException w:name="Grid Table 6 Colorful Accent 4" w:uiPriority="51"/>
+    <w:lsdException w:name="Grid Table 7 Colorful Accent 4" w:uiPriority="52"/>
+    <w:lsdException w:name="Grid Table 1 Light Accent 5" w:uiPriority="46"/>
+    <w:lsdException w:name="Grid Table 2 Accent 5" w:uiPriority="47"/>
+    <w:lsdException w:name="Grid Table 3 Accent 5" w:uiPriority="48"/>
+    <w:lsdException w:name="Grid Table 4 Accent 5" w:uiPriority="49"/>
+    <w:lsdException w:name="Grid Table 5 Dark Accent 5" w:uiPriority="50"/>
+    <w:lsdException w:name="Grid Table 6 Colorful Accent 5" w:uiPriority="51"/>
+    <w:lsdException w:name="Grid Table 7 Colorful Accent 5" w:uiPriority="52"/>
+    <w:lsdException w:name="Grid Table 1 Light Accent 6" w:uiPriority="46"/>
+    <w:lsdException w:name="Grid Table 2 Accent 6" w:uiPriority="47"/>
+    <w:lsdException w:name="Grid Table 3 Accent 6" w:uiPriority="48"/>
+    <w:lsdException w:name="Grid Table 4 Accent 6" w:uiPriority="49"/>
+    <w:lsdException w:name="Grid Table 5 Dark Accent 6" w:uiPriority="50"/>
+    <w:lsdException w:name="Grid Table 6 Colorful Accent 6" w:uiPriority="51"/>
+    <w:lsdException w:name="Grid Table 7 Colorful Accent 6" w:uiPriority="52"/>
+    <w:lsdException w:name="List Table 1 Light" w:uiPriority="46"/>
+    <w:lsdException w:name="List Table 2" w:uiPriority="47"/>
+    <w:lsdException w:name="List Table 3" w:uiPriority="48"/>
+    <w:lsdException w:name="List Table 4" w:uiPriority="49"/>
+    <w:lsdException w:name="List Table 5 Dark" w:uiPriority="50"/>
+    <w:lsdException w:name="List Table 6 Colorful" w:uiPriority="51"/>
+    <w:lsdException w:name="List Table 7 Colorful" w:uiPriority="52"/>
+    <w:lsdException w:name="List Table 1 Light Accent 1" w:uiPriority="46"/>
+    <w:lsdException w:name="List Table 2 Accent 1" w:uiPriority="47"/>
+    <w:lsdException w:name="List Table 3 Accent 1" w:uiPriority="48"/>
+    <w:lsdException w:name="List Table 4 Accent 1" w:uiPriority="49"/>
+    <w:lsdException w:name="List Table 5 Dark Accent 1" w:uiPriority="50"/>
+    <w:lsdException w:name="List Table 6 Colorful Accent 1" w:uiPriority="51"/>
+    <w:lsdException w:name="List Table 7 Colorful Accent 1" w:uiPriority="52"/>
+    <w:lsdException w:name="List Table 1 Light Accent 2" w:uiPriority="46"/>
+    <w:lsdException w:name="List Table 2 Accent 2" w:uiPriority="47"/>
+    <w:lsdException w:name="List Table 3 Accent 2" w:uiPriority="48"/>
+    <w:lsdException w:name="List Table 4 Accent 2" w:uiPriority="49"/>
+    <w:lsdException w:name="List Table 5 Dark Accent 2" w:uiPriority="50"/>
+    <w:lsdException w:name="List Table 6 Colorful Accent 2" w:uiPriority="51"/>
+    <w:lsdException w:name="List Table 7 Colorful Accent 2" w:uiPriority="52"/>
+    <w:lsdException w:name="List Table 1 Light Accent 3" w:uiPriority="46"/>
+    <w:lsdException w:name="List Table 2 Accent 3" w:uiPriority="47"/>
+    <w:lsdException w:name="List Table 3 Accent 3" w:uiPriority="48"/>
+    <w:lsdException w:name="List Table 4 Accent 3" w:uiPriority="49"/>
+    <w:lsdException w:name="List Table 5 Dark Accent 3" w:uiPriority="50"/>
+    <w:lsdException w:name="List Table 6 Colorful Accent 3" w:uiPriority="51"/>
+    <w:lsdException w:name="List Table 7 Colorful Accent 3" w:uiPriority="52"/>
+    <w:lsdException w:name="List Table 1 Light Accent 4" w:uiPriority="46"/>
+    <w:lsdException w:name="List Table 2 Accent 4" w:uiPriority="47"/>
+    <w:lsdException w:name="List Table 3 Accent 4" w:uiPriority="48"/>
+    <w:lsdException w:name="List Table 4 Accent 4" w:uiPriority="49"/>
+    <w:lsdException w:name="List Table 5 Dark Accent 4" w:uiPriority="50"/>
+    <w:lsdException w:name="List Table 6 Colorful Accent 4" w:uiPriority="51"/>
+    <w:lsdException w:name="List Table 7 Colorful Accent 4" w:uiPriority="52"/>
+    <w:lsdException w:name="List Table 1 Light Accent 5" w:uiPriority="46"/>
+    <w:lsdException w:name="List Table 2 Accent 5" w:uiPriority="47"/>
+    <w:lsdException w:name="List Table 3 Accent 5" w:uiPriority="48"/>
+    <w:lsdException w:name="List Table 4 Accent 5" w:uiPriority="49"/>
+    <w:lsdException w:name="List Table 5 Dark Accent 5" w:uiPriority="50"/>
+    <w:lsdException w:name="List Table 6 Colorful Accent 5" w:uiPriority="51"/>
+    <w:lsdException w:name="List Table 7 Colorful Accent 5" w:uiPriority="52"/>
+    <w:lsdException w:name="List Table 1 Light Accent 6" w:uiPriority="46"/>
+    <w:lsdException w:name="List Table 2 Accent 6" w:uiPriority="47"/>
+    <w:lsdException w:name="List Table 3 Accent 6" w:uiPriority="48"/>
+    <w:lsdException w:name="List Table 4 Accent 6" w:uiPriority="49"/>
+    <w:lsdException w:name="List Table 5 Dark Accent 6" w:uiPriority="50"/>
+    <w:lsdException w:name="List Table 6 Colorful Accent 6" w:uiPriority="51"/>
+    <w:lsdException w:name="List Table 7 Colorful Accent 6" w:uiPriority="52"/>
+    <w:lsdException w:name="Mention" w:semiHidden="1" w:unhideWhenUsed="1"/>
+    <w:lsdException w:name="Smart Hyperlink" w:semiHidden="1" w:unhideWhenUsed="1"/>
+    <w:lsdException w:name="Hashtag" w:semiHidden="1" w:unhideWhenUsed="1"/>
+    <w:lsdException w:name="Unresolved Mention" w:semiHidden="1" w:unhideWhenUsed="1"/>
   </w:latentStyles>
   <w:style w:type="paragraph" w:default="1" w:styleId="Normal">
     <w:name w:val="Normal"/>
@@ -1125,7 +1387,6 @@
     <w:uiPriority w:val="99"/>
     <w:semiHidden/>
     <w:unhideWhenUsed/>
-    <w:qFormat/>
     <w:tblPr>
       <w:tblInd w:w="0" w:type="dxa"/>
       <w:tblCellMar>
@@ -1151,7 +1412,6 @@
       <w:spacing w:before="0" w:after="0"/>
     </w:pPr>
     <w:tblPr>
-      <w:tblInd w:w="0" w:type="dxa"/>
       <w:tblBorders>
         <w:top w:val="single" w:sz="4" w:space="0" w:color="000000" w:themeColor="text1"/>
         <w:left w:val="single" w:sz="4" w:space="0" w:color="000000" w:themeColor="text1"/>
@@ -1160,12 +1420,6 @@
         <w:insideH w:val="single" w:sz="4" w:space="0" w:color="000000" w:themeColor="text1"/>
         <w:insideV w:val="single" w:sz="4" w:space="0" w:color="000000" w:themeColor="text1"/>
       </w:tblBorders>
-      <w:tblCellMar>
-        <w:top w:w="0" w:type="dxa"/>
-        <w:left w:w="108" w:type="dxa"/>
-        <w:bottom w:w="0" w:type="dxa"/>
-        <w:right w:w="108" w:type="dxa"/>
-      </w:tblCellMar>
     </w:tblPr>
   </w:style>
 </w:styles>

</xml_diff>